<commit_message>
Update Roteiro autenticacao JWT
</commit_message>
<xml_diff>
--- a/Aulas/Gufos - FrontEnd/Roteiro de Aula 1.1 - Gufos_AutenticacaoJWT.docx
+++ b/Aulas/Gufos - FrontEnd/Roteiro de Aula 1.1 - Gufos_AutenticacaoJWT.docx
@@ -1,11 +1,13 @@
 
 <file path=word/document.xml><?xml version="1.0" encoding="utf-8"?>
-<w:document xmlns:wpc="http://schemas.microsoft.com/office/word/2010/wordprocessingCanvas" xmlns:cx="http://schemas.microsoft.com/office/drawing/2014/chartex" xmlns:cx1="http://schemas.microsoft.com/office/drawing/2015/9/8/chartex" xmlns:cx2="http://schemas.microsoft.com/office/drawing/2015/10/21/chartex" xmlns:cx3="http://schemas.microsoft.com/office/drawing/2016/5/9/chartex" xmlns:cx4="http://schemas.microsoft.com/office/drawing/2016/5/10/chartex" xmlns:cx5="http://schemas.microsoft.com/office/drawing/2016/5/11/chartex" xmlns:cx6="http://schemas.microsoft.com/office/drawing/2016/5/12/chartex" xmlns:cx7="http://schemas.microsoft.com/office/drawing/2016/5/13/chartex" xmlns:cx8="http://schemas.microsoft.com/office/drawing/2016/5/14/chartex" xmlns:mc="http://schemas.openxmlformats.org/markup-compatibility/2006" xmlns:aink="http://schemas.microsoft.com/office/drawing/2016/ink" xmlns:am3d="http://schemas.microsoft.com/office/drawing/2017/model3d" xmlns:o="urn:schemas-microsoft-com:office:office" xmlns:r="http://schemas.openxmlformats.org/officeDocument/2006/relationships" xmlns:m="http://schemas.openxmlformats.org/officeDocument/2006/math" xmlns:v="urn:schemas-microsoft-com:vml" xmlns:wp14="http://schemas.microsoft.com/office/word/2010/wordprocessingDrawing" xmlns:wp="http://schemas.openxmlformats.org/drawingml/2006/wordprocessingDrawing" xmlns:w10="urn:schemas-microsoft-com:office:word" xmlns:w="http://schemas.openxmlformats.org/wordprocessingml/2006/main" xmlns:w14="http://schemas.microsoft.com/office/word/2010/wordml" xmlns:w15="http://schemas.microsoft.com/office/word/2012/wordml" xmlns:w16cid="http://schemas.microsoft.com/office/word/2016/wordml/cid" xmlns:w16se="http://schemas.microsoft.com/office/word/2015/wordml/symex" xmlns:wpg="http://schemas.microsoft.com/office/word/2010/wordprocessingGroup" xmlns:wpi="http://schemas.microsoft.com/office/word/2010/wordprocessingInk" xmlns:wne="http://schemas.microsoft.com/office/word/2006/wordml" xmlns:wps="http://schemas.microsoft.com/office/word/2010/wordprocessingShape" mc:Ignorable="w14 w15 w16se w16cid wp14">
+<w:document xmlns:wpc="http://schemas.microsoft.com/office/word/2010/wordprocessingCanvas" xmlns:cx="http://schemas.microsoft.com/office/drawing/2014/chartex" xmlns:mc="http://schemas.openxmlformats.org/markup-compatibility/2006" xmlns:o="urn:schemas-microsoft-com:office:office" xmlns:r="http://schemas.openxmlformats.org/officeDocument/2006/relationships" xmlns:m="http://schemas.openxmlformats.org/officeDocument/2006/math" xmlns:v="urn:schemas-microsoft-com:vml" xmlns:wp14="http://schemas.microsoft.com/office/word/2010/wordprocessingDrawing" xmlns:wp="http://schemas.openxmlformats.org/drawingml/2006/wordprocessingDrawing" xmlns:w10="urn:schemas-microsoft-com:office:word" xmlns:w="http://schemas.openxmlformats.org/wordprocessingml/2006/main" xmlns:w14="http://schemas.microsoft.com/office/word/2010/wordml" xmlns:w15="http://schemas.microsoft.com/office/word/2012/wordml" xmlns:w16se="http://schemas.microsoft.com/office/word/2015/wordml/symex" xmlns:wpg="http://schemas.microsoft.com/office/word/2010/wordprocessingGroup" xmlns:wpi="http://schemas.microsoft.com/office/word/2010/wordprocessingInk" xmlns:wne="http://schemas.microsoft.com/office/word/2006/wordml" xmlns:wps="http://schemas.microsoft.com/office/word/2010/wordprocessingShape" mc:Ignorable="w14 w15 w16se wp14">
   <w:body>
     <w:p>
       <w:pPr>
+        <w:spacing w:line="360" w:lineRule="auto"/>
         <w:jc w:val="center"/>
         <w:rPr>
+          <w:rFonts w:ascii="Candara" w:hAnsi="Candara"/>
           <w:b/>
           <w:sz w:val="24"/>
           <w:szCs w:val="24"/>
@@ -13,6 +15,7 @@
       </w:pPr>
       <w:r>
         <w:rPr>
+          <w:rFonts w:ascii="Candara" w:hAnsi="Candara"/>
           <w:b/>
           <w:sz w:val="24"/>
           <w:szCs w:val="24"/>
@@ -21,6 +24,7 @@
       </w:r>
       <w:r>
         <w:rPr>
+          <w:rFonts w:ascii="Candara" w:hAnsi="Candara"/>
           <w:b/>
           <w:sz w:val="24"/>
           <w:szCs w:val="24"/>
@@ -29,6 +33,7 @@
       </w:r>
       <w:r>
         <w:rPr>
+          <w:rFonts w:ascii="Candara" w:hAnsi="Candara"/>
           <w:b/>
           <w:sz w:val="24"/>
           <w:szCs w:val="24"/>
@@ -38,6 +43,7 @@
       <w:proofErr w:type="spellStart"/>
       <w:r>
         <w:rPr>
+          <w:rFonts w:ascii="Candara" w:hAnsi="Candara"/>
           <w:b/>
           <w:sz w:val="24"/>
           <w:szCs w:val="24"/>
@@ -47,6 +53,7 @@
       <w:proofErr w:type="spellEnd"/>
       <w:r>
         <w:rPr>
+          <w:rFonts w:ascii="Candara" w:hAnsi="Candara"/>
           <w:b/>
           <w:sz w:val="24"/>
           <w:szCs w:val="24"/>
@@ -56,72 +63,110 @@
     </w:p>
     <w:p>
       <w:pPr>
+        <w:spacing w:line="360" w:lineRule="auto"/>
         <w:jc w:val="center"/>
-      </w:pPr>
-    </w:p>
-    <w:p>
-      <w:pPr>
-        <w:spacing w:line="240" w:lineRule="auto"/>
-        <w:rPr>
+        <w:rPr>
+          <w:rFonts w:ascii="Candara" w:hAnsi="Candara"/>
+        </w:rPr>
+      </w:pPr>
+    </w:p>
+    <w:p>
+      <w:pPr>
+        <w:spacing w:line="360" w:lineRule="auto"/>
+        <w:rPr>
+          <w:rFonts w:ascii="Candara" w:hAnsi="Candara"/>
           <w:u w:val="single"/>
         </w:rPr>
       </w:pPr>
       <w:r>
         <w:rPr>
+          <w:rFonts w:ascii="Candara" w:hAnsi="Candara"/>
           <w:b/>
         </w:rPr>
         <w:t>Tema:</w:t>
       </w:r>
       <w:r>
+        <w:rPr>
+          <w:rFonts w:ascii="Candara" w:hAnsi="Candara"/>
+        </w:rPr>
         <w:t xml:space="preserve"> Aula 1</w:t>
       </w:r>
       <w:r>
+        <w:rPr>
+          <w:rFonts w:ascii="Candara" w:hAnsi="Candara"/>
+        </w:rPr>
         <w:t>.1</w:t>
       </w:r>
       <w:r>
+        <w:rPr>
+          <w:rFonts w:ascii="Candara" w:hAnsi="Candara"/>
+        </w:rPr>
         <w:t xml:space="preserve"> –</w:t>
       </w:r>
       <w:r>
+        <w:rPr>
+          <w:rFonts w:ascii="Candara" w:hAnsi="Candara"/>
+        </w:rPr>
         <w:t xml:space="preserve"> </w:t>
       </w:r>
+      <w:r>
+        <w:rPr>
+          <w:rFonts w:ascii="Candara" w:hAnsi="Candara"/>
+        </w:rPr>
+        <w:t>Autent</w:t>
+      </w:r>
+      <w:r>
+        <w:rPr>
+          <w:rFonts w:ascii="Candara" w:hAnsi="Candara"/>
+        </w:rPr>
+        <w:t>ic</w:t>
+      </w:r>
+      <w:r>
+        <w:rPr>
+          <w:rFonts w:ascii="Candara" w:hAnsi="Candara"/>
+        </w:rPr>
+        <w:t xml:space="preserve">ação JWT em </w:t>
+      </w:r>
       <w:proofErr w:type="spellStart"/>
       <w:r>
-        <w:t>Autentiação</w:t>
+        <w:rPr>
+          <w:rFonts w:ascii="Candara" w:hAnsi="Candara"/>
+        </w:rPr>
+        <w:t>React</w:t>
       </w:r>
       <w:proofErr w:type="spellEnd"/>
       <w:r>
-        <w:t xml:space="preserve"> JWT em </w:t>
-      </w:r>
-      <w:proofErr w:type="spellStart"/>
-      <w:r>
-        <w:t>React</w:t>
-      </w:r>
-      <w:proofErr w:type="spellEnd"/>
-      <w:r>
+        <w:rPr>
+          <w:rFonts w:ascii="Candara" w:hAnsi="Candara"/>
+        </w:rPr>
         <w:t xml:space="preserve"> JS</w:t>
       </w:r>
     </w:p>
     <w:p>
       <w:pPr>
-        <w:spacing w:line="240" w:lineRule="auto"/>
-        <w:rPr>
-          <w:b/>
-        </w:rPr>
-      </w:pPr>
-      <w:r>
-        <w:rPr>
+        <w:spacing w:line="360" w:lineRule="auto"/>
+        <w:rPr>
+          <w:rFonts w:ascii="Candara" w:hAnsi="Candara"/>
+          <w:b/>
+        </w:rPr>
+      </w:pPr>
+      <w:r>
+        <w:rPr>
+          <w:rFonts w:ascii="Candara" w:hAnsi="Candara"/>
           <w:b/>
         </w:rPr>
         <w:t xml:space="preserve">Data: </w:t>
       </w:r>
       <w:r>
         <w:rPr>
+          <w:rFonts w:ascii="Candara" w:hAnsi="Candara"/>
           <w:b/>
         </w:rPr>
         <w:t>21/11</w:t>
       </w:r>
       <w:r>
         <w:rPr>
+          <w:rFonts w:ascii="Candara" w:hAnsi="Candara"/>
           <w:b/>
         </w:rPr>
         <w:t>/2019</w:t>
@@ -129,13 +174,15 @@
     </w:p>
     <w:p>
       <w:pPr>
-        <w:spacing w:line="240" w:lineRule="auto"/>
-        <w:rPr>
-          <w:b/>
-        </w:rPr>
-      </w:pPr>
-      <w:r>
-        <w:rPr>
+        <w:spacing w:line="360" w:lineRule="auto"/>
+        <w:rPr>
+          <w:rFonts w:ascii="Candara" w:hAnsi="Candara"/>
+          <w:b/>
+        </w:rPr>
+      </w:pPr>
+      <w:r>
+        <w:rPr>
+          <w:rFonts w:ascii="Candara" w:hAnsi="Candara"/>
           <w:b/>
         </w:rPr>
         <w:t xml:space="preserve">Semana: </w:t>
@@ -143,34 +190,55 @@
     </w:p>
     <w:p>
       <w:pPr>
-        <w:spacing w:line="240" w:lineRule="auto"/>
-      </w:pPr>
-      <w:r>
-        <w:rPr>
+        <w:spacing w:line="360" w:lineRule="auto"/>
+        <w:rPr>
+          <w:rFonts w:ascii="Candara" w:hAnsi="Candara"/>
+        </w:rPr>
+      </w:pPr>
+      <w:r>
+        <w:rPr>
+          <w:rFonts w:ascii="Candara" w:hAnsi="Candara"/>
           <w:b/>
         </w:rPr>
         <w:t xml:space="preserve">Tempo estimado: </w:t>
       </w:r>
       <w:r>
+        <w:rPr>
+          <w:rFonts w:ascii="Candara" w:hAnsi="Candara"/>
+        </w:rPr>
         <w:t>4</w:t>
       </w:r>
       <w:r>
+        <w:rPr>
+          <w:rFonts w:ascii="Candara" w:hAnsi="Candara"/>
+        </w:rPr>
         <w:t xml:space="preserve"> </w:t>
       </w:r>
       <w:r>
+        <w:rPr>
+          <w:rFonts w:ascii="Candara" w:hAnsi="Candara"/>
+        </w:rPr>
         <w:t>horas</w:t>
       </w:r>
       <w:r>
+        <w:rPr>
+          <w:rFonts w:ascii="Candara" w:hAnsi="Candara"/>
+        </w:rPr>
         <w:t>.</w:t>
       </w:r>
     </w:p>
     <w:p>
       <w:pPr>
-        <w:rPr>
-          <w:b/>
-        </w:rPr>
-      </w:pPr>
-      <w:r>
+        <w:spacing w:line="360" w:lineRule="auto"/>
+        <w:rPr>
+          <w:rFonts w:ascii="Candara" w:hAnsi="Candara"/>
+          <w:b/>
+        </w:rPr>
+      </w:pPr>
+      <w:r>
+        <w:rPr>
+          <w:rFonts w:ascii="Candara" w:hAnsi="Candara"/>
+        </w:rPr>
         <w:pict w14:anchorId="3DB07FCF">
           <v:rect id="_x0000_i1025" style="width:0;height:1.5pt" o:hralign="center" o:hrstd="t" o:hr="t" fillcolor="#a0a0a0" stroked="f"/>
         </w:pict>
@@ -178,58 +246,96 @@
     </w:p>
     <w:p>
       <w:pPr>
-        <w:rPr>
-          <w:b/>
-        </w:rPr>
-      </w:pPr>
-      <w:r>
-        <w:rPr>
+        <w:spacing w:line="360" w:lineRule="auto"/>
+        <w:rPr>
+          <w:rFonts w:ascii="Candara" w:hAnsi="Candara"/>
+          <w:b/>
+        </w:rPr>
+      </w:pPr>
+      <w:r>
+        <w:rPr>
+          <w:rFonts w:ascii="Candara" w:hAnsi="Candara"/>
           <w:b/>
         </w:rPr>
         <w:t xml:space="preserve">Requisitos e ferramentas para aula: </w:t>
       </w:r>
     </w:p>
     <w:p>
+      <w:pPr>
+        <w:spacing w:line="360" w:lineRule="auto"/>
+        <w:rPr>
+          <w:rFonts w:ascii="Candara" w:hAnsi="Candara"/>
+        </w:rPr>
+      </w:pPr>
       <w:proofErr w:type="spellStart"/>
       <w:r>
+        <w:rPr>
+          <w:rFonts w:ascii="Candara" w:hAnsi="Candara"/>
+        </w:rPr>
         <w:t>VsCode</w:t>
       </w:r>
       <w:proofErr w:type="spellEnd"/>
       <w:r>
+        <w:rPr>
+          <w:rFonts w:ascii="Candara" w:hAnsi="Candara"/>
+        </w:rPr>
         <w:t xml:space="preserve">, arquivos </w:t>
       </w:r>
       <w:proofErr w:type="spellStart"/>
       <w:r>
+        <w:rPr>
+          <w:rFonts w:ascii="Candara" w:hAnsi="Candara"/>
+        </w:rPr>
         <w:t>gufos_base</w:t>
       </w:r>
       <w:proofErr w:type="spellEnd"/>
       <w:r>
+        <w:rPr>
+          <w:rFonts w:ascii="Candara" w:hAnsi="Candara"/>
+        </w:rPr>
         <w:t xml:space="preserve"> (HTML + CSS), projeto </w:t>
       </w:r>
       <w:proofErr w:type="spellStart"/>
       <w:r>
+        <w:rPr>
+          <w:rFonts w:ascii="Candara" w:hAnsi="Candara"/>
+        </w:rPr>
         <w:t>gufos_ui</w:t>
       </w:r>
       <w:proofErr w:type="spellEnd"/>
       <w:r>
+        <w:rPr>
+          <w:rFonts w:ascii="Candara" w:hAnsi="Candara"/>
+        </w:rPr>
         <w:t xml:space="preserve"> (</w:t>
       </w:r>
       <w:proofErr w:type="spellStart"/>
       <w:r>
+        <w:rPr>
+          <w:rFonts w:ascii="Candara" w:hAnsi="Candara"/>
+        </w:rPr>
         <w:t>React</w:t>
       </w:r>
       <w:proofErr w:type="spellEnd"/>
       <w:r>
+        <w:rPr>
+          <w:rFonts w:ascii="Candara" w:hAnsi="Candara"/>
+        </w:rPr>
         <w:t xml:space="preserve"> JS).</w:t>
       </w:r>
     </w:p>
     <w:p>
       <w:pPr>
-        <w:rPr>
-          <w:b/>
-        </w:rPr>
-      </w:pPr>
-      <w:r>
+        <w:spacing w:line="360" w:lineRule="auto"/>
+        <w:rPr>
+          <w:rFonts w:ascii="Candara" w:hAnsi="Candara"/>
+          <w:b/>
+        </w:rPr>
+      </w:pPr>
+      <w:r>
+        <w:rPr>
+          <w:rFonts w:ascii="Candara" w:hAnsi="Candara"/>
+        </w:rPr>
         <w:pict w14:anchorId="0BE93A34">
           <v:rect id="_x0000_i1026" style="width:0;height:1.5pt" o:hralign="center" o:hrstd="t" o:hr="t" fillcolor="#a0a0a0" stroked="f"/>
         </w:pict>
@@ -237,12 +343,15 @@
     </w:p>
     <w:p>
       <w:pPr>
-        <w:rPr>
-          <w:b/>
-        </w:rPr>
-      </w:pPr>
-      <w:r>
-        <w:rPr>
+        <w:spacing w:line="360" w:lineRule="auto"/>
+        <w:rPr>
+          <w:rFonts w:ascii="Candara" w:hAnsi="Candara"/>
+          <w:b/>
+        </w:rPr>
+      </w:pPr>
+      <w:r>
+        <w:rPr>
+          <w:rFonts w:ascii="Candara" w:hAnsi="Candara"/>
           <w:b/>
         </w:rPr>
         <w:t>Descrever roteiro de aula:</w:t>
@@ -257,16 +366,29 @@
         </w:numPr>
         <w:spacing w:line="360" w:lineRule="auto"/>
         <w:rPr>
+          <w:rFonts w:ascii="Candara" w:hAnsi="Candara"/>
           <w:i/>
         </w:rPr>
       </w:pPr>
       <w:proofErr w:type="spellStart"/>
       <w:r>
+        <w:rPr>
+          <w:rFonts w:ascii="Candara" w:hAnsi="Candara"/>
+        </w:rPr>
         <w:t>Componentizar</w:t>
       </w:r>
       <w:proofErr w:type="spellEnd"/>
       <w:r>
-        <w:t xml:space="preserve"> o Cabeçalho da aplicação.</w:t>
+        <w:rPr>
+          <w:rFonts w:ascii="Candara" w:hAnsi="Candara"/>
+        </w:rPr>
+        <w:t xml:space="preserve"> o c</w:t>
+      </w:r>
+      <w:r>
+        <w:rPr>
+          <w:rFonts w:ascii="Candara" w:hAnsi="Candara"/>
+        </w:rPr>
+        <w:t>abeçalho da aplicação.</w:t>
       </w:r>
     </w:p>
     <w:p>
@@ -278,25 +400,44 @@
         </w:numPr>
         <w:spacing w:line="360" w:lineRule="auto"/>
         <w:rPr>
+          <w:rFonts w:ascii="Candara" w:hAnsi="Candara"/>
           <w:i/>
         </w:rPr>
       </w:pPr>
       <w:r>
+        <w:rPr>
+          <w:rFonts w:ascii="Candara" w:hAnsi="Candara"/>
+        </w:rPr>
         <w:t>Importar o</w:t>
       </w:r>
       <w:r>
+        <w:rPr>
+          <w:rFonts w:ascii="Candara" w:hAnsi="Candara"/>
+        </w:rPr>
         <w:t>s</w:t>
       </w:r>
       <w:r>
+        <w:rPr>
+          <w:rFonts w:ascii="Candara" w:hAnsi="Candara"/>
+        </w:rPr>
         <w:t xml:space="preserve"> </w:t>
       </w:r>
       <w:r>
+        <w:rPr>
+          <w:rFonts w:ascii="Candara" w:hAnsi="Candara"/>
+        </w:rPr>
         <w:t>arquivos C</w:t>
       </w:r>
       <w:r>
+        <w:rPr>
+          <w:rFonts w:ascii="Candara" w:hAnsi="Candara"/>
+        </w:rPr>
         <w:t>SS</w:t>
       </w:r>
       <w:r>
+        <w:rPr>
+          <w:rFonts w:ascii="Candara" w:hAnsi="Candara"/>
+        </w:rPr>
         <w:t xml:space="preserve"> da aplicação.</w:t>
       </w:r>
     </w:p>
@@ -308,12 +449,42 @@
           <w:numId w:val="5"/>
         </w:numPr>
         <w:spacing w:line="360" w:lineRule="auto"/>
-      </w:pPr>
-      <w:r>
-        <w:t>Implementar a tela de Login</w:t>
-      </w:r>
-      <w:r>
+        <w:rPr>
+          <w:rFonts w:ascii="Candara" w:hAnsi="Candara"/>
+        </w:rPr>
+      </w:pPr>
+      <w:r>
+        <w:rPr>
+          <w:rFonts w:ascii="Candara" w:hAnsi="Candara"/>
+        </w:rPr>
+        <w:t xml:space="preserve">Implementar a tela de </w:t>
+      </w:r>
+      <w:proofErr w:type="spellStart"/>
+      <w:r>
+        <w:rPr>
+          <w:rFonts w:ascii="Candara" w:hAnsi="Candara"/>
+        </w:rPr>
+        <w:t>Login</w:t>
+      </w:r>
+      <w:proofErr w:type="spellEnd"/>
+      <w:r>
+        <w:rPr>
+          <w:rFonts w:ascii="Candara" w:hAnsi="Candara"/>
+        </w:rPr>
         <w:t>.</w:t>
+      </w:r>
+      <w:r>
+        <w:rPr>
+          <w:rFonts w:ascii="Candara" w:hAnsi="Candara"/>
+        </w:rPr>
+        <w:t xml:space="preserve"> </w:t>
+      </w:r>
+      <w:r>
+        <w:rPr>
+          <w:rFonts w:ascii="Candara" w:hAnsi="Candara"/>
+          <w:b/>
+        </w:rPr>
+        <w:t>**Se não já tiver sido implementada.</w:t>
       </w:r>
     </w:p>
     <w:p>
@@ -325,34 +496,49 @@
         </w:numPr>
         <w:spacing w:line="360" w:lineRule="auto"/>
         <w:rPr>
+          <w:rFonts w:ascii="Candara" w:hAnsi="Candara"/>
+          <w:b/>
           <w:i/>
         </w:rPr>
       </w:pPr>
       <w:r>
+        <w:rPr>
+          <w:rFonts w:ascii="Candara" w:hAnsi="Candara"/>
+          <w:b/>
+        </w:rPr>
+        <w:t xml:space="preserve">**Opcional: </w:t>
+      </w:r>
+      <w:r>
+        <w:rPr>
+          <w:rFonts w:ascii="Candara" w:hAnsi="Candara"/>
+          <w:b/>
+        </w:rPr>
         <w:t xml:space="preserve">Criar um </w:t>
       </w:r>
       <w:proofErr w:type="spellStart"/>
       <w:r>
         <w:rPr>
+          <w:rFonts w:ascii="Candara" w:hAnsi="Candara"/>
+          <w:b/>
           <w:i/>
         </w:rPr>
         <w:t>service</w:t>
       </w:r>
       <w:proofErr w:type="spellEnd"/>
       <w:r>
+        <w:rPr>
+          <w:rFonts w:ascii="Candara" w:hAnsi="Candara"/>
+          <w:b/>
+        </w:rPr>
         <w:t xml:space="preserve"> de </w:t>
       </w:r>
       <w:r>
         <w:rPr>
+          <w:rFonts w:ascii="Candara" w:hAnsi="Candara"/>
+          <w:b/>
           <w:i/>
         </w:rPr>
-        <w:t>API para fazer as requisições</w:t>
-      </w:r>
-      <w:r>
-        <w:rPr>
-          <w:i/>
-        </w:rPr>
-        <w:t>.</w:t>
+        <w:t>API para fazer as requisições.</w:t>
       </w:r>
     </w:p>
     <w:p>
@@ -363,21 +549,34 @@
           <w:numId w:val="5"/>
         </w:numPr>
         <w:spacing w:line="360" w:lineRule="auto"/>
-      </w:pPr>
-      <w:r>
+        <w:rPr>
+          <w:rFonts w:ascii="Candara" w:hAnsi="Candara"/>
+        </w:rPr>
+      </w:pPr>
+      <w:r>
+        <w:rPr>
+          <w:rFonts w:ascii="Candara" w:hAnsi="Candara"/>
+        </w:rPr>
         <w:t xml:space="preserve">Pegar os dados do </w:t>
       </w:r>
       <w:proofErr w:type="spellStart"/>
       <w:r>
+        <w:rPr>
+          <w:rFonts w:ascii="Candara" w:hAnsi="Candara"/>
+        </w:rPr>
         <w:t>form</w:t>
       </w:r>
       <w:proofErr w:type="spellEnd"/>
       <w:r>
+        <w:rPr>
+          <w:rFonts w:ascii="Candara" w:hAnsi="Candara"/>
+        </w:rPr>
         <w:t xml:space="preserve"> e fazer a requisição API utilizando o </w:t>
       </w:r>
       <w:proofErr w:type="spellStart"/>
       <w:r>
         <w:rPr>
+          <w:rFonts w:ascii="Candara" w:hAnsi="Candara"/>
           <w:i/>
         </w:rPr>
         <w:t>service</w:t>
@@ -385,34 +584,79 @@
       <w:proofErr w:type="spellEnd"/>
       <w:r>
         <w:rPr>
+          <w:rFonts w:ascii="Candara" w:hAnsi="Candara"/>
           <w:i/>
         </w:rPr>
         <w:t xml:space="preserve"> AP</w:t>
       </w:r>
       <w:r>
         <w:rPr>
+          <w:rFonts w:ascii="Candara" w:hAnsi="Candara"/>
           <w:i/>
         </w:rPr>
-        <w:t>I c</w:t>
-      </w:r>
-      <w:r>
-        <w:t>oloca</w:t>
-      </w:r>
-      <w:r>
-        <w:t>ndo</w:t>
-      </w:r>
-      <w:r>
-        <w:t xml:space="preserve"> o token no </w:t>
+        <w:t>I</w:t>
+      </w:r>
+      <w:r>
+        <w:rPr>
+          <w:rFonts w:ascii="Candara" w:hAnsi="Candara"/>
+          <w:i/>
+        </w:rPr>
+        <w:t xml:space="preserve">, </w:t>
+      </w:r>
+      <w:r>
+        <w:rPr>
+          <w:rFonts w:ascii="Candara" w:hAnsi="Candara"/>
+          <w:b/>
+        </w:rPr>
+        <w:t>caso tenho sido implementado</w:t>
+      </w:r>
+      <w:r>
+        <w:rPr>
+          <w:rFonts w:ascii="Candara" w:hAnsi="Candara"/>
+          <w:i/>
+        </w:rPr>
+        <w:t>,</w:t>
+      </w:r>
+      <w:r>
+        <w:rPr>
+          <w:rFonts w:ascii="Candara" w:hAnsi="Candara"/>
+          <w:i/>
+        </w:rPr>
+        <w:t xml:space="preserve"> c</w:t>
+      </w:r>
+      <w:r>
+        <w:rPr>
+          <w:rFonts w:ascii="Candara" w:hAnsi="Candara"/>
+        </w:rPr>
+        <w:t xml:space="preserve">olocando o </w:t>
       </w:r>
       <w:proofErr w:type="spellStart"/>
       <w:r>
         <w:rPr>
+          <w:rFonts w:ascii="Candara" w:hAnsi="Candara"/>
+        </w:rPr>
+        <w:t>token</w:t>
+      </w:r>
+      <w:proofErr w:type="spellEnd"/>
+      <w:r>
+        <w:rPr>
+          <w:rFonts w:ascii="Candara" w:hAnsi="Candara"/>
+        </w:rPr>
+        <w:t xml:space="preserve"> no </w:t>
+      </w:r>
+      <w:proofErr w:type="spellStart"/>
+      <w:r>
+        <w:rPr>
+          <w:rFonts w:ascii="Candara" w:hAnsi="Candara"/>
           <w:i/>
         </w:rPr>
         <w:t>LocalStorage</w:t>
       </w:r>
       <w:proofErr w:type="spellEnd"/>
       <w:r>
+        <w:rPr>
+          <w:rFonts w:ascii="Candara" w:hAnsi="Candara"/>
+        </w:rPr>
         <w:t>.</w:t>
       </w:r>
     </w:p>
@@ -424,19 +668,46 @@
           <w:numId w:val="5"/>
         </w:numPr>
         <w:spacing w:line="360" w:lineRule="auto"/>
-      </w:pPr>
-      <w:r>
+        <w:rPr>
+          <w:rFonts w:ascii="Candara" w:hAnsi="Candara"/>
+        </w:rPr>
+      </w:pPr>
+      <w:r>
+        <w:rPr>
+          <w:rFonts w:ascii="Candara" w:hAnsi="Candara"/>
+        </w:rPr>
         <w:t xml:space="preserve">Validar se o usuário está </w:t>
       </w:r>
       <w:proofErr w:type="spellStart"/>
       <w:r>
+        <w:rPr>
+          <w:rFonts w:ascii="Candara" w:hAnsi="Candara"/>
+        </w:rPr>
         <w:t>logado</w:t>
       </w:r>
       <w:proofErr w:type="spellEnd"/>
       <w:r>
-        <w:t xml:space="preserve"> no Cabeçalho</w:t>
-      </w:r>
-      <w:r>
+        <w:rPr>
+          <w:rFonts w:ascii="Candara" w:hAnsi="Candara"/>
+        </w:rPr>
+        <w:t xml:space="preserve"> no </w:t>
+      </w:r>
+      <w:r>
+        <w:rPr>
+          <w:rFonts w:ascii="Candara" w:hAnsi="Candara"/>
+        </w:rPr>
+        <w:t>c</w:t>
+      </w:r>
+      <w:r>
+        <w:rPr>
+          <w:rFonts w:ascii="Candara" w:hAnsi="Candara"/>
+        </w:rPr>
+        <w:t>abeçalho</w:t>
+      </w:r>
+      <w:r>
+        <w:rPr>
+          <w:rFonts w:ascii="Candara" w:hAnsi="Candara"/>
+        </w:rPr>
         <w:t>.</w:t>
       </w:r>
     </w:p>
@@ -448,16 +719,28 @@
           <w:numId w:val="5"/>
         </w:numPr>
         <w:spacing w:line="360" w:lineRule="auto"/>
-      </w:pPr>
-      <w:r>
+        <w:rPr>
+          <w:rFonts w:ascii="Candara" w:hAnsi="Candara"/>
+        </w:rPr>
+      </w:pPr>
+      <w:r>
+        <w:rPr>
+          <w:rFonts w:ascii="Candara" w:hAnsi="Candara"/>
+        </w:rPr>
         <w:t xml:space="preserve">Fazer método para </w:t>
       </w:r>
       <w:proofErr w:type="spellStart"/>
       <w:r>
+        <w:rPr>
+          <w:rFonts w:ascii="Candara" w:hAnsi="Candara"/>
+        </w:rPr>
         <w:t>deslogar</w:t>
       </w:r>
       <w:proofErr w:type="spellEnd"/>
       <w:r>
+        <w:rPr>
+          <w:rFonts w:ascii="Candara" w:hAnsi="Candara"/>
+        </w:rPr>
         <w:t>.</w:t>
       </w:r>
     </w:p>
@@ -469,25 +752,37 @@
           <w:numId w:val="5"/>
         </w:numPr>
         <w:spacing w:line="360" w:lineRule="auto"/>
-      </w:pPr>
-      <w:r>
-        <w:t xml:space="preserve">Adicionar validação no </w:t>
+        <w:rPr>
+          <w:rFonts w:ascii="Candara" w:hAnsi="Candara"/>
+        </w:rPr>
+      </w:pPr>
+      <w:r>
+        <w:rPr>
+          <w:rFonts w:ascii="Candara" w:hAnsi="Candara"/>
+        </w:rPr>
+        <w:t xml:space="preserve">Demonstrar que o </w:t>
       </w:r>
       <w:proofErr w:type="spellStart"/>
       <w:r>
-        <w:t>Routes</w:t>
+        <w:rPr>
+          <w:rFonts w:ascii="Candara" w:hAnsi="Candara"/>
+        </w:rPr>
+        <w:t>login</w:t>
       </w:r>
       <w:proofErr w:type="spellEnd"/>
       <w:r>
-        <w:t xml:space="preserve"> para validar se o usuário está </w:t>
-      </w:r>
-      <w:proofErr w:type="spellStart"/>
-      <w:r>
-        <w:t>logado</w:t>
-      </w:r>
-      <w:proofErr w:type="spellEnd"/>
-      <w:r>
-        <w:t>, podendo assim, entrar em determinadas páginas restritas.</w:t>
+        <w:rPr>
+          <w:rFonts w:ascii="Candara" w:hAnsi="Candara"/>
+        </w:rPr>
+        <w:t xml:space="preserve"> funciona, mas</w:t>
+      </w:r>
+      <w:bookmarkStart w:id="0" w:name="_GoBack"/>
+      <w:bookmarkEnd w:id="0"/>
+      <w:r>
+        <w:rPr>
+          <w:rFonts w:ascii="Candara" w:hAnsi="Candara"/>
+        </w:rPr>
+        <w:t xml:space="preserve"> ainda assim, um usuário comum pode acessar páginas que somente um usuário administrador poderia, por isso devemos adicionar a validação no Routes.js.</w:t>
       </w:r>
     </w:p>
     <w:p>
@@ -498,78 +793,165 @@
           <w:numId w:val="5"/>
         </w:numPr>
         <w:spacing w:line="360" w:lineRule="auto"/>
-      </w:pPr>
-      <w:r>
+        <w:rPr>
+          <w:rFonts w:ascii="Candara" w:hAnsi="Candara"/>
+        </w:rPr>
+      </w:pPr>
+      <w:r>
+        <w:rPr>
+          <w:rFonts w:ascii="Candara" w:hAnsi="Candara"/>
+        </w:rPr>
+        <w:t xml:space="preserve">Adicionar validação no </w:t>
+      </w:r>
+      <w:proofErr w:type="spellStart"/>
+      <w:r>
+        <w:rPr>
+          <w:rFonts w:ascii="Candara" w:hAnsi="Candara"/>
+        </w:rPr>
+        <w:t>Routes</w:t>
+      </w:r>
+      <w:proofErr w:type="spellEnd"/>
+      <w:r>
+        <w:rPr>
+          <w:rFonts w:ascii="Candara" w:hAnsi="Candara"/>
+        </w:rPr>
+        <w:t xml:space="preserve"> para validar se o usuário está </w:t>
+      </w:r>
+      <w:proofErr w:type="spellStart"/>
+      <w:r>
+        <w:rPr>
+          <w:rFonts w:ascii="Candara" w:hAnsi="Candara"/>
+        </w:rPr>
+        <w:t>logado</w:t>
+      </w:r>
+      <w:proofErr w:type="spellEnd"/>
+      <w:r>
+        <w:rPr>
+          <w:rFonts w:ascii="Candara" w:hAnsi="Candara"/>
+        </w:rPr>
+        <w:t>, podendo assim, entrar em determinadas páginas restritas.</w:t>
+      </w:r>
+    </w:p>
+    <w:p>
+      <w:pPr>
+        <w:pStyle w:val="PargrafodaLista"/>
+        <w:numPr>
+          <w:ilvl w:val="0"/>
+          <w:numId w:val="5"/>
+        </w:numPr>
+        <w:spacing w:line="360" w:lineRule="auto"/>
+        <w:rPr>
+          <w:rFonts w:ascii="Candara" w:hAnsi="Candara"/>
+        </w:rPr>
+      </w:pPr>
+      <w:r>
+        <w:rPr>
+          <w:rFonts w:ascii="Candara" w:hAnsi="Candara"/>
+        </w:rPr>
         <w:t xml:space="preserve">Mostrar como utilizar o </w:t>
       </w:r>
       <w:proofErr w:type="spellStart"/>
       <w:r>
+        <w:rPr>
+          <w:rFonts w:ascii="Candara" w:hAnsi="Candara"/>
+        </w:rPr>
         <w:t>Jwt</w:t>
       </w:r>
       <w:proofErr w:type="spellEnd"/>
       <w:r>
+        <w:rPr>
+          <w:rFonts w:ascii="Candara" w:hAnsi="Candara"/>
+        </w:rPr>
         <w:t xml:space="preserve"> </w:t>
       </w:r>
       <w:proofErr w:type="spellStart"/>
       <w:r>
+        <w:rPr>
+          <w:rFonts w:ascii="Candara" w:hAnsi="Candara"/>
+        </w:rPr>
         <w:t>decode</w:t>
       </w:r>
       <w:proofErr w:type="spellEnd"/>
       <w:r>
+        <w:rPr>
+          <w:rFonts w:ascii="Candara" w:hAnsi="Candara"/>
+        </w:rPr>
         <w:t xml:space="preserve"> para decodificar o token.</w:t>
       </w:r>
-      <w:bookmarkStart w:id="0" w:name="_GoBack"/>
-      <w:bookmarkEnd w:id="0"/>
-    </w:p>
-    <w:p>
-      <w:pPr>
-        <w:rPr>
+    </w:p>
+    <w:p>
+      <w:pPr>
+        <w:spacing w:line="360" w:lineRule="auto"/>
+        <w:rPr>
+          <w:rFonts w:ascii="Candara" w:hAnsi="Candara"/>
           <w:b/>
         </w:rPr>
       </w:pPr>
       <w:bookmarkStart w:id="1" w:name="_heading=h.30j0zll" w:colFirst="0" w:colLast="0"/>
       <w:bookmarkEnd w:id="1"/>
       <w:r>
+        <w:rPr>
+          <w:rFonts w:ascii="Candara" w:hAnsi="Candara"/>
+        </w:rPr>
         <w:pict w14:anchorId="3CFC1852">
-          <v:rect id="_x0000_i1033" style="width:0;height:1.5pt" o:hralign="center" o:hrstd="t" o:hr="t" fillcolor="#a0a0a0" stroked="f"/>
+          <v:rect id="_x0000_i1027" style="width:0;height:1.5pt" o:hralign="center" o:hrstd="t" o:hr="t" fillcolor="#a0a0a0" stroked="f"/>
         </w:pict>
       </w:r>
     </w:p>
     <w:p>
       <w:pPr>
-        <w:rPr>
-          <w:b/>
-        </w:rPr>
-      </w:pPr>
-      <w:r>
-        <w:rPr>
+        <w:spacing w:line="360" w:lineRule="auto"/>
+        <w:rPr>
+          <w:rFonts w:ascii="Candara" w:hAnsi="Candara"/>
+          <w:b/>
+        </w:rPr>
+      </w:pPr>
+      <w:r>
+        <w:rPr>
+          <w:rFonts w:ascii="Candara" w:hAnsi="Candara"/>
           <w:b/>
         </w:rPr>
         <w:t>Descrever atividades:</w:t>
       </w:r>
     </w:p>
     <w:p>
-      <w:r>
+      <w:pPr>
+        <w:spacing w:line="360" w:lineRule="auto"/>
+        <w:rPr>
+          <w:rFonts w:ascii="Candara" w:hAnsi="Candara"/>
+        </w:rPr>
+      </w:pPr>
+      <w:r>
+        <w:rPr>
+          <w:rFonts w:ascii="Candara" w:hAnsi="Candara"/>
+        </w:rPr>
         <w:t>Os alunos deverão acompanhar a exemplificação</w:t>
       </w:r>
       <w:r>
+        <w:rPr>
+          <w:rFonts w:ascii="Candara" w:hAnsi="Candara"/>
+        </w:rPr>
         <w:t xml:space="preserve"> tirando dúvidas quando for necessário.</w:t>
       </w:r>
     </w:p>
     <w:p>
       <w:pPr>
-        <w:rPr>
-          <w:b/>
-        </w:rPr>
-      </w:pPr>
-      <w:r>
-        <w:rPr>
+        <w:spacing w:line="360" w:lineRule="auto"/>
+        <w:rPr>
+          <w:rFonts w:ascii="Candara" w:hAnsi="Candara"/>
+          <w:b/>
+        </w:rPr>
+      </w:pPr>
+      <w:r>
+        <w:rPr>
+          <w:rFonts w:ascii="Candara" w:hAnsi="Candara"/>
           <w:b/>
         </w:rPr>
         <w:t xml:space="preserve">Tempo atividades: </w:t>
       </w:r>
       <w:r>
         <w:rPr>
+          <w:rFonts w:ascii="Candara" w:hAnsi="Candara"/>
           <w:b/>
           <w:u w:val="single"/>
         </w:rPr>
@@ -577,6 +959,7 @@
       </w:r>
       <w:r>
         <w:rPr>
+          <w:rFonts w:ascii="Candara" w:hAnsi="Candara"/>
           <w:b/>
           <w:u w:val="single"/>
         </w:rPr>
@@ -585,11 +968,17 @@
     </w:p>
     <w:p>
       <w:pPr>
-        <w:rPr>
-          <w:b/>
-        </w:rPr>
-      </w:pPr>
-      <w:r>
+        <w:spacing w:line="360" w:lineRule="auto"/>
+        <w:rPr>
+          <w:rFonts w:ascii="Candara" w:hAnsi="Candara"/>
+          <w:b/>
+        </w:rPr>
+      </w:pPr>
+      <w:r>
+        <w:rPr>
+          <w:rFonts w:ascii="Candara" w:hAnsi="Candara"/>
+        </w:rPr>
+        <w:lastRenderedPageBreak/>
         <w:pict w14:anchorId="36786893">
           <v:rect id="_x0000_i1028" style="width:0;height:1.5pt" o:hralign="center" o:hrstd="t" o:hr="t" fillcolor="#a0a0a0" stroked="f"/>
         </w:pict>
@@ -597,12 +986,15 @@
     </w:p>
     <w:p>
       <w:pPr>
-        <w:rPr>
-          <w:b/>
-        </w:rPr>
-      </w:pPr>
-      <w:r>
-        <w:rPr>
+        <w:spacing w:line="360" w:lineRule="auto"/>
+        <w:rPr>
+          <w:rFonts w:ascii="Candara" w:hAnsi="Candara"/>
+          <w:b/>
+        </w:rPr>
+      </w:pPr>
+      <w:r>
+        <w:rPr>
+          <w:rFonts w:ascii="Candara" w:hAnsi="Candara"/>
           <w:b/>
         </w:rPr>
         <w:t xml:space="preserve">Descrever dinâmica: </w:t>
@@ -610,12 +1002,15 @@
     </w:p>
     <w:p>
       <w:pPr>
-        <w:rPr>
-          <w:b/>
-        </w:rPr>
-      </w:pPr>
-      <w:r>
-        <w:rPr>
+        <w:spacing w:line="360" w:lineRule="auto"/>
+        <w:rPr>
+          <w:rFonts w:ascii="Candara" w:hAnsi="Candara"/>
+          <w:b/>
+        </w:rPr>
+      </w:pPr>
+      <w:r>
+        <w:rPr>
+          <w:rFonts w:ascii="Candara" w:hAnsi="Candara"/>
           <w:b/>
         </w:rPr>
         <w:t>Tempo de dinâmica:</w:t>
@@ -623,11 +1018,16 @@
     </w:p>
     <w:p>
       <w:pPr>
-        <w:rPr>
-          <w:b/>
-        </w:rPr>
-      </w:pPr>
-      <w:r>
+        <w:spacing w:line="360" w:lineRule="auto"/>
+        <w:rPr>
+          <w:rFonts w:ascii="Candara" w:hAnsi="Candara"/>
+          <w:b/>
+        </w:rPr>
+      </w:pPr>
+      <w:r>
+        <w:rPr>
+          <w:rFonts w:ascii="Candara" w:hAnsi="Candara"/>
+        </w:rPr>
         <w:pict w14:anchorId="54DFE5A6">
           <v:rect id="_x0000_i1029" style="width:0;height:1.5pt" o:hralign="center" o:hrstd="t" o:hr="t" fillcolor="#a0a0a0" stroked="f"/>
         </w:pict>
@@ -635,7 +1035,9 @@
     </w:p>
     <w:p>
       <w:pPr>
-        <w:rPr>
+        <w:spacing w:line="360" w:lineRule="auto"/>
+        <w:rPr>
+          <w:rFonts w:ascii="Candara" w:hAnsi="Candara"/>
           <w:b/>
         </w:rPr>
       </w:pPr>
@@ -643,12 +1045,20 @@
       <w:bookmarkEnd w:id="2"/>
       <w:r>
         <w:rPr>
+          <w:rFonts w:ascii="Candara" w:hAnsi="Candara"/>
           <w:b/>
         </w:rPr>
         <w:t xml:space="preserve">Descrever atividade extra: </w:t>
       </w:r>
     </w:p>
-    <w:p/>
+    <w:p>
+      <w:pPr>
+        <w:spacing w:line="360" w:lineRule="auto"/>
+        <w:rPr>
+          <w:rFonts w:ascii="Candara" w:hAnsi="Candara"/>
+        </w:rPr>
+      </w:pPr>
+    </w:p>
     <w:sectPr>
       <w:pgSz w:w="11906" w:h="16838"/>
       <w:pgMar w:top="1417" w:right="1701" w:bottom="1417" w:left="1701" w:header="708" w:footer="708" w:gutter="0"/>
@@ -660,7 +1070,7 @@
 </file>
 
 <file path=word/numbering.xml><?xml version="1.0" encoding="utf-8"?>
-<w:numbering xmlns:wpc="http://schemas.microsoft.com/office/word/2010/wordprocessingCanvas" xmlns:cx="http://schemas.microsoft.com/office/drawing/2014/chartex" xmlns:cx1="http://schemas.microsoft.com/office/drawing/2015/9/8/chartex" xmlns:cx2="http://schemas.microsoft.com/office/drawing/2015/10/21/chartex" xmlns:cx3="http://schemas.microsoft.com/office/drawing/2016/5/9/chartex" xmlns:cx4="http://schemas.microsoft.com/office/drawing/2016/5/10/chartex" xmlns:cx5="http://schemas.microsoft.com/office/drawing/2016/5/11/chartex" xmlns:cx6="http://schemas.microsoft.com/office/drawing/2016/5/12/chartex" xmlns:cx7="http://schemas.microsoft.com/office/drawing/2016/5/13/chartex" xmlns:cx8="http://schemas.microsoft.com/office/drawing/2016/5/14/chartex" xmlns:mc="http://schemas.openxmlformats.org/markup-compatibility/2006" xmlns:aink="http://schemas.microsoft.com/office/drawing/2016/ink" xmlns:am3d="http://schemas.microsoft.com/office/drawing/2017/model3d" xmlns:o="urn:schemas-microsoft-com:office:office" xmlns:r="http://schemas.openxmlformats.org/officeDocument/2006/relationships" xmlns:m="http://schemas.openxmlformats.org/officeDocument/2006/math" xmlns:v="urn:schemas-microsoft-com:vml" xmlns:wp14="http://schemas.microsoft.com/office/word/2010/wordprocessingDrawing" xmlns:wp="http://schemas.openxmlformats.org/drawingml/2006/wordprocessingDrawing" xmlns:w10="urn:schemas-microsoft-com:office:word" xmlns:w="http://schemas.openxmlformats.org/wordprocessingml/2006/main" xmlns:w14="http://schemas.microsoft.com/office/word/2010/wordml" xmlns:w15="http://schemas.microsoft.com/office/word/2012/wordml" xmlns:w16cid="http://schemas.microsoft.com/office/word/2016/wordml/cid" xmlns:w16se="http://schemas.microsoft.com/office/word/2015/wordml/symex" xmlns:wpg="http://schemas.microsoft.com/office/word/2010/wordprocessingGroup" xmlns:wpi="http://schemas.microsoft.com/office/word/2010/wordprocessingInk" xmlns:wne="http://schemas.microsoft.com/office/word/2006/wordml" xmlns:wps="http://schemas.microsoft.com/office/word/2010/wordprocessingShape" mc:Ignorable="w14 w15 w16se w16cid wp14">
+<w:numbering xmlns:wpc="http://schemas.microsoft.com/office/word/2010/wordprocessingCanvas" xmlns:cx="http://schemas.microsoft.com/office/drawing/2014/chartex" xmlns:mc="http://schemas.openxmlformats.org/markup-compatibility/2006" xmlns:o="urn:schemas-microsoft-com:office:office" xmlns:r="http://schemas.openxmlformats.org/officeDocument/2006/relationships" xmlns:m="http://schemas.openxmlformats.org/officeDocument/2006/math" xmlns:v="urn:schemas-microsoft-com:vml" xmlns:wp14="http://schemas.microsoft.com/office/word/2010/wordprocessingDrawing" xmlns:wp="http://schemas.openxmlformats.org/drawingml/2006/wordprocessingDrawing" xmlns:w10="urn:schemas-microsoft-com:office:word" xmlns:w="http://schemas.openxmlformats.org/wordprocessingml/2006/main" xmlns:w14="http://schemas.microsoft.com/office/word/2010/wordml" xmlns:w15="http://schemas.microsoft.com/office/word/2012/wordml" xmlns:w16se="http://schemas.microsoft.com/office/word/2015/wordml/symex" xmlns:wpg="http://schemas.microsoft.com/office/word/2010/wordprocessingGroup" xmlns:wpi="http://schemas.microsoft.com/office/word/2010/wordprocessingInk" xmlns:wne="http://schemas.microsoft.com/office/word/2006/wordml" xmlns:wps="http://schemas.microsoft.com/office/word/2010/wordprocessingShape" mc:Ignorable="w14 w15 w16se wp14">
   <w:abstractNum w:abstractNumId="0" w15:restartNumberingAfterBreak="0">
     <w:nsid w:val="47990EB6"/>
     <w:multiLevelType w:val="hybridMultilevel"/>
@@ -1191,7 +1601,7 @@
 </file>
 
 <file path=word/styles.xml><?xml version="1.0" encoding="utf-8"?>
-<w:styles xmlns:mc="http://schemas.openxmlformats.org/markup-compatibility/2006" xmlns:r="http://schemas.openxmlformats.org/officeDocument/2006/relationships" xmlns:w="http://schemas.openxmlformats.org/wordprocessingml/2006/main" xmlns:w14="http://schemas.microsoft.com/office/word/2010/wordml" xmlns:w15="http://schemas.microsoft.com/office/word/2012/wordml" xmlns:w16cid="http://schemas.microsoft.com/office/word/2016/wordml/cid" xmlns:w16se="http://schemas.microsoft.com/office/word/2015/wordml/symex" mc:Ignorable="w14 w15 w16se w16cid">
+<w:styles xmlns:mc="http://schemas.openxmlformats.org/markup-compatibility/2006" xmlns:r="http://schemas.openxmlformats.org/officeDocument/2006/relationships" xmlns:w="http://schemas.openxmlformats.org/wordprocessingml/2006/main" xmlns:w14="http://schemas.microsoft.com/office/word/2010/wordml" xmlns:w15="http://schemas.microsoft.com/office/word/2012/wordml" xmlns:w16se="http://schemas.microsoft.com/office/word/2015/wordml/symex" mc:Ignorable="w14 w15 w16se">
   <w:docDefaults>
     <w:rPrDefault>
       <w:rPr>
@@ -1207,7 +1617,7 @@
       </w:pPr>
     </w:pPrDefault>
   </w:docDefaults>
-  <w:latentStyles w:defLockedState="0" w:defUIPriority="99" w:defSemiHidden="0" w:defUnhideWhenUsed="0" w:defQFormat="0" w:count="375">
+  <w:latentStyles w:defLockedState="0" w:defUIPriority="99" w:defSemiHidden="0" w:defUnhideWhenUsed="0" w:defQFormat="0" w:count="371">
     <w:lsdException w:name="Normal" w:uiPriority="0" w:qFormat="1"/>
     <w:lsdException w:name="heading 1" w:uiPriority="9" w:qFormat="1"/>
     <w:lsdException w:name="heading 2" w:semiHidden="1" w:uiPriority="9" w:unhideWhenUsed="1" w:qFormat="1"/>
@@ -1313,6 +1723,7 @@
     <w:lsdException w:name="HTML Sample" w:semiHidden="1" w:unhideWhenUsed="1"/>
     <w:lsdException w:name="HTML Typewriter" w:semiHidden="1" w:unhideWhenUsed="1"/>
     <w:lsdException w:name="HTML Variable" w:semiHidden="1" w:unhideWhenUsed="1"/>
+    <w:lsdException w:name="Normal Table" w:semiHidden="1" w:unhideWhenUsed="1"/>
     <w:lsdException w:name="annotation subject" w:semiHidden="1" w:unhideWhenUsed="1"/>
     <w:lsdException w:name="No List" w:semiHidden="1" w:unhideWhenUsed="1"/>
     <w:lsdException w:name="Outline List 1" w:semiHidden="1" w:unhideWhenUsed="1"/>
@@ -1356,8 +1767,10 @@
     <w:lsdException w:name="Table Elegant" w:semiHidden="1" w:unhideWhenUsed="1"/>
     <w:lsdException w:name="Table Professional" w:semiHidden="1" w:unhideWhenUsed="1"/>
     <w:lsdException w:name="Table Subtle 1" w:semiHidden="1" w:unhideWhenUsed="1"/>
+    <w:lsdException w:name="Table Subtle 2" w:semiHidden="1" w:unhideWhenUsed="1"/>
     <w:lsdException w:name="Table Web 1" w:semiHidden="1" w:unhideWhenUsed="1"/>
     <w:lsdException w:name="Table Web 2" w:semiHidden="1" w:unhideWhenUsed="1"/>
+    <w:lsdException w:name="Table Web 3" w:semiHidden="1" w:unhideWhenUsed="1"/>
     <w:lsdException w:name="Balloon Text" w:semiHidden="1" w:unhideWhenUsed="1"/>
     <w:lsdException w:name="Table Grid" w:uiPriority="39"/>
     <w:lsdException w:name="Table Theme" w:semiHidden="1" w:unhideWhenUsed="1"/>
@@ -1576,10 +1989,6 @@
     <w:lsdException w:name="List Table 5 Dark Accent 6" w:uiPriority="50"/>
     <w:lsdException w:name="List Table 6 Colorful Accent 6" w:uiPriority="51"/>
     <w:lsdException w:name="List Table 7 Colorful Accent 6" w:uiPriority="52"/>
-    <w:lsdException w:name="Mention" w:semiHidden="1" w:unhideWhenUsed="1"/>
-    <w:lsdException w:name="Smart Hyperlink" w:semiHidden="1" w:unhideWhenUsed="1"/>
-    <w:lsdException w:name="Hashtag" w:semiHidden="1" w:unhideWhenUsed="1"/>
-    <w:lsdException w:name="Unresolved Mention" w:semiHidden="1" w:unhideWhenUsed="1"/>
   </w:latentStyles>
   <w:style w:type="paragraph" w:default="1" w:styleId="Normal">
     <w:name w:val="Normal"/>

</xml_diff>

<commit_message>
Adicionando instalação do jwt no roteiro
</commit_message>
<xml_diff>
--- a/Aulas/Gufos - FrontEnd/Roteiro de Aula 1.1 - Gufos_AutenticacaoJWT.docx
+++ b/Aulas/Gufos - FrontEnd/Roteiro de Aula 1.1 - Gufos_AutenticacaoJWT.docx
@@ -1,6 +1,6 @@
 
 <file path=word/document.xml><?xml version="1.0" encoding="utf-8"?>
-<w:document xmlns:wpc="http://schemas.microsoft.com/office/word/2010/wordprocessingCanvas" xmlns:cx="http://schemas.microsoft.com/office/drawing/2014/chartex" xmlns:mc="http://schemas.openxmlformats.org/markup-compatibility/2006" xmlns:o="urn:schemas-microsoft-com:office:office" xmlns:r="http://schemas.openxmlformats.org/officeDocument/2006/relationships" xmlns:m="http://schemas.openxmlformats.org/officeDocument/2006/math" xmlns:v="urn:schemas-microsoft-com:vml" xmlns:wp14="http://schemas.microsoft.com/office/word/2010/wordprocessingDrawing" xmlns:wp="http://schemas.openxmlformats.org/drawingml/2006/wordprocessingDrawing" xmlns:w10="urn:schemas-microsoft-com:office:word" xmlns:w="http://schemas.openxmlformats.org/wordprocessingml/2006/main" xmlns:w14="http://schemas.microsoft.com/office/word/2010/wordml" xmlns:w15="http://schemas.microsoft.com/office/word/2012/wordml" xmlns:w16se="http://schemas.microsoft.com/office/word/2015/wordml/symex" xmlns:wpg="http://schemas.microsoft.com/office/word/2010/wordprocessingGroup" xmlns:wpi="http://schemas.microsoft.com/office/word/2010/wordprocessingInk" xmlns:wne="http://schemas.microsoft.com/office/word/2006/wordml" xmlns:wps="http://schemas.microsoft.com/office/word/2010/wordprocessingShape" mc:Ignorable="w14 w15 w16se wp14">
+<w:document xmlns:wpc="http://schemas.microsoft.com/office/word/2010/wordprocessingCanvas" xmlns:cx="http://schemas.microsoft.com/office/drawing/2014/chartex" xmlns:cx1="http://schemas.microsoft.com/office/drawing/2015/9/8/chartex" xmlns:cx2="http://schemas.microsoft.com/office/drawing/2015/10/21/chartex" xmlns:cx3="http://schemas.microsoft.com/office/drawing/2016/5/9/chartex" xmlns:cx4="http://schemas.microsoft.com/office/drawing/2016/5/10/chartex" xmlns:cx5="http://schemas.microsoft.com/office/drawing/2016/5/11/chartex" xmlns:cx6="http://schemas.microsoft.com/office/drawing/2016/5/12/chartex" xmlns:cx7="http://schemas.microsoft.com/office/drawing/2016/5/13/chartex" xmlns:cx8="http://schemas.microsoft.com/office/drawing/2016/5/14/chartex" xmlns:mc="http://schemas.openxmlformats.org/markup-compatibility/2006" xmlns:aink="http://schemas.microsoft.com/office/drawing/2016/ink" xmlns:am3d="http://schemas.microsoft.com/office/drawing/2017/model3d" xmlns:o="urn:schemas-microsoft-com:office:office" xmlns:r="http://schemas.openxmlformats.org/officeDocument/2006/relationships" xmlns:m="http://schemas.openxmlformats.org/officeDocument/2006/math" xmlns:v="urn:schemas-microsoft-com:vml" xmlns:wp14="http://schemas.microsoft.com/office/word/2010/wordprocessingDrawing" xmlns:wp="http://schemas.openxmlformats.org/drawingml/2006/wordprocessingDrawing" xmlns:w10="urn:schemas-microsoft-com:office:word" xmlns:w="http://schemas.openxmlformats.org/wordprocessingml/2006/main" xmlns:w14="http://schemas.microsoft.com/office/word/2010/wordml" xmlns:w15="http://schemas.microsoft.com/office/word/2012/wordml" xmlns:w16cid="http://schemas.microsoft.com/office/word/2016/wordml/cid" xmlns:w16se="http://schemas.microsoft.com/office/word/2015/wordml/symex" xmlns:wpg="http://schemas.microsoft.com/office/word/2010/wordprocessingGroup" xmlns:wpi="http://schemas.microsoft.com/office/word/2010/wordprocessingInk" xmlns:wne="http://schemas.microsoft.com/office/word/2006/wordml" xmlns:wps="http://schemas.microsoft.com/office/word/2010/wordprocessingShape" mc:Ignorable="w14 w15 w16se w16cid wp14">
   <w:body>
     <w:p>
       <w:pPr>
@@ -38,7 +38,27 @@
           <w:sz w:val="24"/>
           <w:szCs w:val="24"/>
         </w:rPr>
-        <w:t>Autenticação JWT em React JS</w:t>
+        <w:t xml:space="preserve">Autenticação JWT em </w:t>
+      </w:r>
+      <w:proofErr w:type="spellStart"/>
+      <w:r>
+        <w:rPr>
+          <w:rFonts w:ascii="Candara" w:hAnsi="Candara"/>
+          <w:b/>
+          <w:sz w:val="24"/>
+          <w:szCs w:val="24"/>
+        </w:rPr>
+        <w:t>React</w:t>
+      </w:r>
+      <w:proofErr w:type="spellEnd"/>
+      <w:r>
+        <w:rPr>
+          <w:rFonts w:ascii="Candara" w:hAnsi="Candara"/>
+          <w:b/>
+          <w:sz w:val="24"/>
+          <w:szCs w:val="24"/>
+        </w:rPr>
+        <w:t xml:space="preserve"> JS</w:t>
       </w:r>
     </w:p>
     <w:p>
@@ -105,7 +125,21 @@
         <w:rPr>
           <w:rFonts w:ascii="Candara" w:hAnsi="Candara"/>
         </w:rPr>
-        <w:t>ação JWT em React JS</w:t>
+        <w:t xml:space="preserve">ação JWT em </w:t>
+      </w:r>
+      <w:proofErr w:type="spellStart"/>
+      <w:r>
+        <w:rPr>
+          <w:rFonts w:ascii="Candara" w:hAnsi="Candara"/>
+        </w:rPr>
+        <w:t>React</w:t>
+      </w:r>
+      <w:proofErr w:type="spellEnd"/>
+      <w:r>
+        <w:rPr>
+          <w:rFonts w:ascii="Candara" w:hAnsi="Candara"/>
+        </w:rPr>
+        <w:t xml:space="preserve"> JS</w:t>
       </w:r>
     </w:p>
     <w:p>
@@ -233,17 +267,61 @@
           <w:rFonts w:ascii="Candara" w:hAnsi="Candara"/>
         </w:rPr>
       </w:pPr>
+      <w:proofErr w:type="spellStart"/>
       <w:r>
         <w:rPr>
           <w:rFonts w:ascii="Candara" w:hAnsi="Candara"/>
         </w:rPr>
         <w:t>VsCode</w:t>
       </w:r>
-      <w:r>
-        <w:rPr>
-          <w:rFonts w:ascii="Candara" w:hAnsi="Candara"/>
-        </w:rPr>
-        <w:t>, arquivos gufos_base (HTML + CSS), projeto gufos_ui (React JS)</w:t>
+      <w:proofErr w:type="spellEnd"/>
+      <w:r>
+        <w:rPr>
+          <w:rFonts w:ascii="Candara" w:hAnsi="Candara"/>
+        </w:rPr>
+        <w:t xml:space="preserve">, arquivos </w:t>
+      </w:r>
+      <w:proofErr w:type="spellStart"/>
+      <w:r>
+        <w:rPr>
+          <w:rFonts w:ascii="Candara" w:hAnsi="Candara"/>
+        </w:rPr>
+        <w:t>gufos_base</w:t>
+      </w:r>
+      <w:proofErr w:type="spellEnd"/>
+      <w:r>
+        <w:rPr>
+          <w:rFonts w:ascii="Candara" w:hAnsi="Candara"/>
+        </w:rPr>
+        <w:t xml:space="preserve"> (HTML + CSS), projeto </w:t>
+      </w:r>
+      <w:proofErr w:type="spellStart"/>
+      <w:r>
+        <w:rPr>
+          <w:rFonts w:ascii="Candara" w:hAnsi="Candara"/>
+        </w:rPr>
+        <w:t>gufos_ui</w:t>
+      </w:r>
+      <w:proofErr w:type="spellEnd"/>
+      <w:r>
+        <w:rPr>
+          <w:rFonts w:ascii="Candara" w:hAnsi="Candara"/>
+        </w:rPr>
+        <w:t xml:space="preserve"> (</w:t>
+      </w:r>
+      <w:proofErr w:type="spellStart"/>
+      <w:r>
+        <w:rPr>
+          <w:rFonts w:ascii="Candara" w:hAnsi="Candara"/>
+        </w:rPr>
+        <w:t>React</w:t>
+      </w:r>
+      <w:proofErr w:type="spellEnd"/>
+      <w:r>
+        <w:rPr>
+          <w:rFonts w:ascii="Candara" w:hAnsi="Candara"/>
+        </w:rPr>
+        <w:t xml:space="preserve"> JS)</w:t>
       </w:r>
       <w:r>
         <w:rPr>
@@ -307,7 +385,21 @@
         <w:rPr>
           <w:rFonts w:ascii="Candara" w:hAnsi="Candara"/>
         </w:rPr>
-        <w:t>uma Claim personalizada no Login</w:t>
+        <w:t xml:space="preserve">uma </w:t>
+      </w:r>
+      <w:proofErr w:type="spellStart"/>
+      <w:r>
+        <w:rPr>
+          <w:rFonts w:ascii="Candara" w:hAnsi="Candara"/>
+        </w:rPr>
+        <w:t>Claim</w:t>
+      </w:r>
+      <w:proofErr w:type="spellEnd"/>
+      <w:r>
+        <w:rPr>
+          <w:rFonts w:ascii="Candara" w:hAnsi="Candara"/>
+        </w:rPr>
+        <w:t xml:space="preserve"> personalizada no Login</w:t>
       </w:r>
       <w:r>
         <w:rPr>
@@ -315,11 +407,19 @@
         </w:rPr>
         <w:t xml:space="preserve"> </w:t>
       </w:r>
-      <w:r>
-        <w:rPr>
-          <w:rFonts w:ascii="Candara" w:hAnsi="Candara"/>
-        </w:rPr>
-        <w:t>Controller da API, para que a propriedade Tipo Usuário seja acessada no Front-End.</w:t>
+      <w:proofErr w:type="spellStart"/>
+      <w:r>
+        <w:rPr>
+          <w:rFonts w:ascii="Candara" w:hAnsi="Candara"/>
+        </w:rPr>
+        <w:t>Controller</w:t>
+      </w:r>
+      <w:proofErr w:type="spellEnd"/>
+      <w:r>
+        <w:rPr>
+          <w:rFonts w:ascii="Candara" w:hAnsi="Candara"/>
+        </w:rPr>
+        <w:t xml:space="preserve"> da API, para que a propriedade Tipo Usuário seja acessada no Front-End.</w:t>
       </w:r>
     </w:p>
     <w:p>
@@ -384,11 +484,19 @@
           <w:i/>
         </w:rPr>
       </w:pPr>
-      <w:r>
-        <w:rPr>
-          <w:rFonts w:ascii="Candara" w:hAnsi="Candara"/>
-        </w:rPr>
-        <w:t>Componentizar o c</w:t>
+      <w:proofErr w:type="spellStart"/>
+      <w:r>
+        <w:rPr>
+          <w:rFonts w:ascii="Candara" w:hAnsi="Candara"/>
+        </w:rPr>
+        <w:t>Componentizar</w:t>
+      </w:r>
+      <w:proofErr w:type="spellEnd"/>
+      <w:r>
+        <w:rPr>
+          <w:rFonts w:ascii="Candara" w:hAnsi="Candara"/>
+        </w:rPr>
+        <w:t xml:space="preserve"> o c</w:t>
       </w:r>
       <w:r>
         <w:rPr>
@@ -705,7 +813,21 @@
         <w:rPr>
           <w:rFonts w:ascii="Candara" w:hAnsi="Candara"/>
         </w:rPr>
-        <w:t>Introduzir os alunos ao service de API, dizendo: Agora precisamos fazer a requisição com a API, para isso iremos criar um serviço que facilite a comunicação com ela, passando todas configurações necessárias de uma só vez.</w:t>
+        <w:t xml:space="preserve">Introduzir os alunos ao </w:t>
+      </w:r>
+      <w:proofErr w:type="spellStart"/>
+      <w:r>
+        <w:rPr>
+          <w:rFonts w:ascii="Candara" w:hAnsi="Candara"/>
+        </w:rPr>
+        <w:t>service</w:t>
+      </w:r>
+      <w:proofErr w:type="spellEnd"/>
+      <w:r>
+        <w:rPr>
+          <w:rFonts w:ascii="Candara" w:hAnsi="Candara"/>
+        </w:rPr>
+        <w:t xml:space="preserve"> de API, dizendo: Agora precisamos fazer a requisição com a API, para isso iremos criar um serviço que facilite a comunicação com ela, passando todas configurações necessárias de uma só vez.</w:t>
       </w:r>
     </w:p>
     <w:p>
@@ -727,7 +849,23 @@
           <w:rFonts w:ascii="Candara" w:hAnsi="Candara"/>
           <w:b/>
         </w:rPr>
-        <w:t>**Opcional: Instalar as dependências do ‘axios’ para utilizá-lo no projeto.</w:t>
+        <w:t>**Opcional: Instalar as dependências do ‘</w:t>
+      </w:r>
+      <w:proofErr w:type="spellStart"/>
+      <w:r>
+        <w:rPr>
+          <w:rFonts w:ascii="Candara" w:hAnsi="Candara"/>
+          <w:b/>
+        </w:rPr>
+        <w:t>axios</w:t>
+      </w:r>
+      <w:proofErr w:type="spellEnd"/>
+      <w:r>
+        <w:rPr>
+          <w:rFonts w:ascii="Candara" w:hAnsi="Candara"/>
+          <w:b/>
+        </w:rPr>
+        <w:t>’ para utilizá-lo no projeto.</w:t>
       </w:r>
     </w:p>
     <w:p>
@@ -749,7 +887,39 @@
           <w:rFonts w:ascii="Candara" w:hAnsi="Candara"/>
           <w:b/>
         </w:rPr>
-        <w:t>‘yarn add –</w:t>
+        <w:t>‘</w:t>
+      </w:r>
+      <w:proofErr w:type="spellStart"/>
+      <w:r>
+        <w:rPr>
+          <w:rFonts w:ascii="Candara" w:hAnsi="Candara"/>
+          <w:b/>
+        </w:rPr>
+        <w:t>yarn</w:t>
+      </w:r>
+      <w:proofErr w:type="spellEnd"/>
+      <w:r>
+        <w:rPr>
+          <w:rFonts w:ascii="Candara" w:hAnsi="Candara"/>
+          <w:b/>
+        </w:rPr>
+        <w:t xml:space="preserve"> </w:t>
+      </w:r>
+      <w:proofErr w:type="spellStart"/>
+      <w:r>
+        <w:rPr>
+          <w:rFonts w:ascii="Candara" w:hAnsi="Candara"/>
+          <w:b/>
+        </w:rPr>
+        <w:t>add</w:t>
+      </w:r>
+      <w:proofErr w:type="spellEnd"/>
+      <w:r>
+        <w:rPr>
+          <w:rFonts w:ascii="Candara" w:hAnsi="Candara"/>
+          <w:b/>
+        </w:rPr>
+        <w:t xml:space="preserve"> –</w:t>
       </w:r>
       <w:r>
         <w:rPr>
@@ -758,14 +928,53 @@
         </w:rPr>
         <w:t>-</w:t>
       </w:r>
-      <w:bookmarkStart w:id="0" w:name="_GoBack"/>
-      <w:bookmarkEnd w:id="0"/>
-      <w:r>
-        <w:rPr>
-          <w:rFonts w:ascii="Candara" w:hAnsi="Candara"/>
-          <w:b/>
-        </w:rPr>
-        <w:t>dev axios’ para instalar via yarn.</w:t>
+      <w:proofErr w:type="spellStart"/>
+      <w:r>
+        <w:rPr>
+          <w:rFonts w:ascii="Candara" w:hAnsi="Candara"/>
+          <w:b/>
+        </w:rPr>
+        <w:t>dev</w:t>
+      </w:r>
+      <w:proofErr w:type="spellEnd"/>
+      <w:r>
+        <w:rPr>
+          <w:rFonts w:ascii="Candara" w:hAnsi="Candara"/>
+          <w:b/>
+        </w:rPr>
+        <w:t xml:space="preserve"> </w:t>
+      </w:r>
+      <w:proofErr w:type="spellStart"/>
+      <w:r>
+        <w:rPr>
+          <w:rFonts w:ascii="Candara" w:hAnsi="Candara"/>
+          <w:b/>
+        </w:rPr>
+        <w:t>axios</w:t>
+      </w:r>
+      <w:proofErr w:type="spellEnd"/>
+      <w:r>
+        <w:rPr>
+          <w:rFonts w:ascii="Candara" w:hAnsi="Candara"/>
+          <w:b/>
+        </w:rPr>
+        <w:t xml:space="preserve">’ para instalar via </w:t>
+      </w:r>
+      <w:proofErr w:type="spellStart"/>
+      <w:r>
+        <w:rPr>
+          <w:rFonts w:ascii="Candara" w:hAnsi="Candara"/>
+          <w:b/>
+        </w:rPr>
+        <w:t>yarn</w:t>
+      </w:r>
+      <w:proofErr w:type="spellEnd"/>
+      <w:r>
+        <w:rPr>
+          <w:rFonts w:ascii="Candara" w:hAnsi="Candara"/>
+          <w:b/>
+        </w:rPr>
+        <w:t>.</w:t>
       </w:r>
     </w:p>
     <w:p>
@@ -787,7 +996,39 @@
           <w:rFonts w:ascii="Candara" w:hAnsi="Candara"/>
           <w:b/>
         </w:rPr>
-        <w:t>‘npm install –</w:t>
+        <w:t>‘</w:t>
+      </w:r>
+      <w:proofErr w:type="spellStart"/>
+      <w:r>
+        <w:rPr>
+          <w:rFonts w:ascii="Candara" w:hAnsi="Candara"/>
+          <w:b/>
+        </w:rPr>
+        <w:t>npm</w:t>
+      </w:r>
+      <w:proofErr w:type="spellEnd"/>
+      <w:r>
+        <w:rPr>
+          <w:rFonts w:ascii="Candara" w:hAnsi="Candara"/>
+          <w:b/>
+        </w:rPr>
+        <w:t xml:space="preserve"> </w:t>
+      </w:r>
+      <w:proofErr w:type="spellStart"/>
+      <w:r>
+        <w:rPr>
+          <w:rFonts w:ascii="Candara" w:hAnsi="Candara"/>
+          <w:b/>
+        </w:rPr>
+        <w:t>install</w:t>
+      </w:r>
+      <w:proofErr w:type="spellEnd"/>
+      <w:r>
+        <w:rPr>
+          <w:rFonts w:ascii="Candara" w:hAnsi="Candara"/>
+          <w:b/>
+        </w:rPr>
+        <w:t xml:space="preserve"> –</w:t>
       </w:r>
       <w:r>
         <w:rPr>
@@ -796,12 +1037,37 @@
         </w:rPr>
         <w:t>-</w:t>
       </w:r>
-      <w:r>
-        <w:rPr>
-          <w:rFonts w:ascii="Candara" w:hAnsi="Candara"/>
-          <w:b/>
-        </w:rPr>
-        <w:t>save axios’.</w:t>
+      <w:proofErr w:type="spellStart"/>
+      <w:r>
+        <w:rPr>
+          <w:rFonts w:ascii="Candara" w:hAnsi="Candara"/>
+          <w:b/>
+        </w:rPr>
+        <w:t>save</w:t>
+      </w:r>
+      <w:proofErr w:type="spellEnd"/>
+      <w:r>
+        <w:rPr>
+          <w:rFonts w:ascii="Candara" w:hAnsi="Candara"/>
+          <w:b/>
+        </w:rPr>
+        <w:t xml:space="preserve"> </w:t>
+      </w:r>
+      <w:proofErr w:type="spellStart"/>
+      <w:r>
+        <w:rPr>
+          <w:rFonts w:ascii="Candara" w:hAnsi="Candara"/>
+          <w:b/>
+        </w:rPr>
+        <w:t>axios</w:t>
+      </w:r>
+      <w:proofErr w:type="spellEnd"/>
+      <w:r>
+        <w:rPr>
+          <w:rFonts w:ascii="Candara" w:hAnsi="Candara"/>
+          <w:b/>
+        </w:rPr>
+        <w:t>’.</w:t>
       </w:r>
     </w:p>
     <w:p>
@@ -825,6 +1091,7 @@
         </w:rPr>
         <w:t xml:space="preserve">**Opcional: Criar um </w:t>
       </w:r>
+      <w:proofErr w:type="spellStart"/>
       <w:r>
         <w:rPr>
           <w:rFonts w:ascii="Candara" w:hAnsi="Candara"/>
@@ -833,6 +1100,7 @@
         </w:rPr>
         <w:t>service</w:t>
       </w:r>
+      <w:proofErr w:type="spellEnd"/>
       <w:r>
         <w:rPr>
           <w:rFonts w:ascii="Candara" w:hAnsi="Candara"/>
@@ -939,7 +1207,21 @@
           <w:rFonts w:ascii="Candara" w:hAnsi="Candara"/>
         </w:rPr>
         <w:lastRenderedPageBreak/>
-        <w:t>Fazer a requisição utilizando o service API, caso tenho sido implementado.</w:t>
+        <w:t xml:space="preserve">Fazer a requisição utilizando o </w:t>
+      </w:r>
+      <w:proofErr w:type="spellStart"/>
+      <w:r>
+        <w:rPr>
+          <w:rFonts w:ascii="Candara" w:hAnsi="Candara"/>
+        </w:rPr>
+        <w:t>service</w:t>
+      </w:r>
+      <w:proofErr w:type="spellEnd"/>
+      <w:r>
+        <w:rPr>
+          <w:rFonts w:ascii="Candara" w:hAnsi="Candara"/>
+        </w:rPr>
+        <w:t xml:space="preserve"> API, caso tenho sido implementado.</w:t>
       </w:r>
       <w:r>
         <w:rPr>
@@ -947,11 +1229,19 @@
         </w:rPr>
         <w:t xml:space="preserve"> Somente colocar o token no </w:t>
       </w:r>
-      <w:r>
-        <w:rPr>
-          <w:rFonts w:ascii="Candara" w:hAnsi="Candara"/>
-        </w:rPr>
-        <w:t>LocalStorage e enviar para a página de cadastro de Eventos. Não fazer validações ainda.</w:t>
+      <w:proofErr w:type="spellStart"/>
+      <w:r>
+        <w:rPr>
+          <w:rFonts w:ascii="Candara" w:hAnsi="Candara"/>
+        </w:rPr>
+        <w:t>LocalStorage</w:t>
+      </w:r>
+      <w:proofErr w:type="spellEnd"/>
+      <w:r>
+        <w:rPr>
+          <w:rFonts w:ascii="Candara" w:hAnsi="Candara"/>
+        </w:rPr>
+        <w:t xml:space="preserve"> e enviar para a página de cadastro de Eventos. Não fazer validações ainda.</w:t>
       </w:r>
     </w:p>
     <w:p>
@@ -1020,7 +1310,21 @@
         <w:rPr>
           <w:rFonts w:ascii="Candara" w:hAnsi="Candara"/>
         </w:rPr>
-        <w:t xml:space="preserve">Testar o código, mostrando que o token está sendo colocado no LocalStorage do </w:t>
+        <w:t xml:space="preserve">Testar o código, mostrando que o token está sendo colocado no </w:t>
+      </w:r>
+      <w:proofErr w:type="spellStart"/>
+      <w:r>
+        <w:rPr>
+          <w:rFonts w:ascii="Candara" w:hAnsi="Candara"/>
+        </w:rPr>
+        <w:t>LocalStorage</w:t>
+      </w:r>
+      <w:proofErr w:type="spellEnd"/>
+      <w:r>
+        <w:rPr>
+          <w:rFonts w:ascii="Candara" w:hAnsi="Candara"/>
+        </w:rPr>
+        <w:t xml:space="preserve"> do </w:t>
       </w:r>
       <w:r>
         <w:rPr>
@@ -1051,7 +1355,21 @@
         <w:rPr>
           <w:rFonts w:ascii="Candara" w:hAnsi="Candara"/>
         </w:rPr>
-        <w:t xml:space="preserve">Validar se o usuário está logado no </w:t>
+        <w:t xml:space="preserve">Validar se o usuário está </w:t>
+      </w:r>
+      <w:proofErr w:type="spellStart"/>
+      <w:r>
+        <w:rPr>
+          <w:rFonts w:ascii="Candara" w:hAnsi="Candara"/>
+        </w:rPr>
+        <w:t>logado</w:t>
+      </w:r>
+      <w:proofErr w:type="spellEnd"/>
+      <w:r>
+        <w:rPr>
+          <w:rFonts w:ascii="Candara" w:hAnsi="Candara"/>
+        </w:rPr>
+        <w:t xml:space="preserve"> no </w:t>
       </w:r>
       <w:r>
         <w:rPr>
@@ -1075,7 +1393,21 @@
         <w:rPr>
           <w:rFonts w:ascii="Candara" w:hAnsi="Candara"/>
         </w:rPr>
-        <w:t xml:space="preserve"> Perguntar para os alunos, como podemos saber qual usuário está logado com o token?</w:t>
+        <w:t xml:space="preserve"> Perguntar para os alunos, como podemos saber qual usuário está </w:t>
+      </w:r>
+      <w:proofErr w:type="spellStart"/>
+      <w:r>
+        <w:rPr>
+          <w:rFonts w:ascii="Candara" w:hAnsi="Candara"/>
+        </w:rPr>
+        <w:t>logado</w:t>
+      </w:r>
+      <w:proofErr w:type="spellEnd"/>
+      <w:r>
+        <w:rPr>
+          <w:rFonts w:ascii="Candara" w:hAnsi="Candara"/>
+        </w:rPr>
+        <w:t xml:space="preserve"> com o token?</w:t>
       </w:r>
       <w:r>
         <w:rPr>
@@ -1087,8 +1419,141 @@
         <w:rPr>
           <w:rFonts w:ascii="Candara" w:hAnsi="Candara"/>
         </w:rPr>
-        <w:t>“Utilizando a Claim ‘permissao’” e para isso vamos criar um service que decodifique o token.</w:t>
-      </w:r>
+        <w:t xml:space="preserve">“Utilizando a </w:t>
+      </w:r>
+      <w:proofErr w:type="spellStart"/>
+      <w:r>
+        <w:rPr>
+          <w:rFonts w:ascii="Candara" w:hAnsi="Candara"/>
+        </w:rPr>
+        <w:t>Claim</w:t>
+      </w:r>
+      <w:proofErr w:type="spellEnd"/>
+      <w:r>
+        <w:rPr>
+          <w:rFonts w:ascii="Candara" w:hAnsi="Candara"/>
+        </w:rPr>
+        <w:t xml:space="preserve"> ‘</w:t>
+      </w:r>
+      <w:proofErr w:type="spellStart"/>
+      <w:r>
+        <w:rPr>
+          <w:rFonts w:ascii="Candara" w:hAnsi="Candara"/>
+        </w:rPr>
+        <w:t>permissao</w:t>
+      </w:r>
+      <w:proofErr w:type="spellEnd"/>
+      <w:r>
+        <w:rPr>
+          <w:rFonts w:ascii="Candara" w:hAnsi="Candara"/>
+        </w:rPr>
+        <w:t xml:space="preserve">’” e para isso vamos criar um </w:t>
+      </w:r>
+      <w:proofErr w:type="spellStart"/>
+      <w:r>
+        <w:rPr>
+          <w:rFonts w:ascii="Candara" w:hAnsi="Candara"/>
+        </w:rPr>
+        <w:t>service</w:t>
+      </w:r>
+      <w:proofErr w:type="spellEnd"/>
+      <w:r>
+        <w:rPr>
+          <w:rFonts w:ascii="Candara" w:hAnsi="Candara"/>
+        </w:rPr>
+        <w:t xml:space="preserve"> que decodifique o token.</w:t>
+      </w:r>
+    </w:p>
+    <w:p>
+      <w:pPr>
+        <w:pStyle w:val="PargrafodaLista"/>
+        <w:numPr>
+          <w:ilvl w:val="0"/>
+          <w:numId w:val="5"/>
+        </w:numPr>
+        <w:spacing w:line="360" w:lineRule="auto"/>
+        <w:rPr>
+          <w:rFonts w:ascii="Candara" w:hAnsi="Candara"/>
+        </w:rPr>
+      </w:pPr>
+      <w:r>
+        <w:rPr>
+          <w:rFonts w:ascii="Candara" w:hAnsi="Candara"/>
+        </w:rPr>
+        <w:t xml:space="preserve">Para fazermos a validação será necessário instalar o JWT </w:t>
+      </w:r>
+      <w:proofErr w:type="spellStart"/>
+      <w:r>
+        <w:rPr>
+          <w:rFonts w:ascii="Candara" w:hAnsi="Candara"/>
+        </w:rPr>
+        <w:t>Decode</w:t>
+      </w:r>
+      <w:proofErr w:type="spellEnd"/>
+      <w:r>
+        <w:rPr>
+          <w:rFonts w:ascii="Candara" w:hAnsi="Candara"/>
+        </w:rPr>
+        <w:t>. Por isso todos devem executar: “</w:t>
+      </w:r>
+      <w:proofErr w:type="spellStart"/>
+      <w:r>
+        <w:rPr>
+          <w:rFonts w:ascii="Candara" w:hAnsi="Candara"/>
+        </w:rPr>
+        <w:t>npm</w:t>
+      </w:r>
+      <w:proofErr w:type="spellEnd"/>
+      <w:r>
+        <w:rPr>
+          <w:rFonts w:ascii="Candara" w:hAnsi="Candara"/>
+        </w:rPr>
+        <w:t xml:space="preserve"> </w:t>
+      </w:r>
+      <w:proofErr w:type="spellStart"/>
+      <w:r>
+        <w:rPr>
+          <w:rFonts w:ascii="Candara" w:hAnsi="Candara"/>
+        </w:rPr>
+        <w:t>install</w:t>
+      </w:r>
+      <w:proofErr w:type="spellEnd"/>
+      <w:r>
+        <w:rPr>
+          <w:rFonts w:ascii="Candara" w:hAnsi="Candara"/>
+        </w:rPr>
+        <w:t xml:space="preserve"> –</w:t>
+      </w:r>
+      <w:proofErr w:type="spellStart"/>
+      <w:r>
+        <w:rPr>
+          <w:rFonts w:ascii="Candara" w:hAnsi="Candara"/>
+        </w:rPr>
+        <w:t>save</w:t>
+      </w:r>
+      <w:proofErr w:type="spellEnd"/>
+      <w:r>
+        <w:rPr>
+          <w:rFonts w:ascii="Candara" w:hAnsi="Candara"/>
+        </w:rPr>
+        <w:t xml:space="preserve"> </w:t>
+      </w:r>
+      <w:proofErr w:type="spellStart"/>
+      <w:r>
+        <w:rPr>
+          <w:rFonts w:ascii="Candara" w:hAnsi="Candara"/>
+        </w:rPr>
+        <w:t>jwt-decode</w:t>
+      </w:r>
+      <w:proofErr w:type="spellEnd"/>
+      <w:r>
+        <w:rPr>
+          <w:rFonts w:ascii="Candara" w:hAnsi="Candara"/>
+        </w:rPr>
+        <w:t>”</w:t>
+      </w:r>
+      <w:bookmarkStart w:id="0" w:name="_GoBack"/>
+      <w:bookmarkEnd w:id="0"/>
     </w:p>
     <w:p>
       <w:pPr>
@@ -1269,7 +1734,21 @@
         <w:rPr>
           <w:rFonts w:ascii="Candara" w:hAnsi="Candara"/>
         </w:rPr>
-        <w:t>Fazer método para deslogar.</w:t>
+        <w:t xml:space="preserve">Fazer método para </w:t>
+      </w:r>
+      <w:proofErr w:type="spellStart"/>
+      <w:r>
+        <w:rPr>
+          <w:rFonts w:ascii="Candara" w:hAnsi="Candara"/>
+        </w:rPr>
+        <w:t>deslogar</w:t>
+      </w:r>
+      <w:proofErr w:type="spellEnd"/>
+      <w:r>
+        <w:rPr>
+          <w:rFonts w:ascii="Candara" w:hAnsi="Candara"/>
+        </w:rPr>
+        <w:t>.</w:t>
       </w:r>
     </w:p>
     <w:p>
@@ -1598,7 +2077,7 @@
 </file>
 
 <file path=word/endnotes.xml><?xml version="1.0" encoding="utf-8"?>
-<w:endnotes xmlns:wpc="http://schemas.microsoft.com/office/word/2010/wordprocessingCanvas" xmlns:cx="http://schemas.microsoft.com/office/drawing/2014/chartex" xmlns:mc="http://schemas.openxmlformats.org/markup-compatibility/2006" xmlns:o="urn:schemas-microsoft-com:office:office" xmlns:r="http://schemas.openxmlformats.org/officeDocument/2006/relationships" xmlns:m="http://schemas.openxmlformats.org/officeDocument/2006/math" xmlns:v="urn:schemas-microsoft-com:vml" xmlns:wp14="http://schemas.microsoft.com/office/word/2010/wordprocessingDrawing" xmlns:wp="http://schemas.openxmlformats.org/drawingml/2006/wordprocessingDrawing" xmlns:w10="urn:schemas-microsoft-com:office:word" xmlns:w="http://schemas.openxmlformats.org/wordprocessingml/2006/main" xmlns:w14="http://schemas.microsoft.com/office/word/2010/wordml" xmlns:w15="http://schemas.microsoft.com/office/word/2012/wordml" xmlns:w16se="http://schemas.microsoft.com/office/word/2015/wordml/symex" xmlns:wpg="http://schemas.microsoft.com/office/word/2010/wordprocessingGroup" xmlns:wpi="http://schemas.microsoft.com/office/word/2010/wordprocessingInk" xmlns:wne="http://schemas.microsoft.com/office/word/2006/wordml" xmlns:wps="http://schemas.microsoft.com/office/word/2010/wordprocessingShape" mc:Ignorable="w14 w15 w16se wp14">
+<w:endnotes xmlns:wpc="http://schemas.microsoft.com/office/word/2010/wordprocessingCanvas" xmlns:cx="http://schemas.microsoft.com/office/drawing/2014/chartex" xmlns:cx1="http://schemas.microsoft.com/office/drawing/2015/9/8/chartex" xmlns:cx2="http://schemas.microsoft.com/office/drawing/2015/10/21/chartex" xmlns:cx3="http://schemas.microsoft.com/office/drawing/2016/5/9/chartex" xmlns:cx4="http://schemas.microsoft.com/office/drawing/2016/5/10/chartex" xmlns:cx5="http://schemas.microsoft.com/office/drawing/2016/5/11/chartex" xmlns:cx6="http://schemas.microsoft.com/office/drawing/2016/5/12/chartex" xmlns:cx7="http://schemas.microsoft.com/office/drawing/2016/5/13/chartex" xmlns:cx8="http://schemas.microsoft.com/office/drawing/2016/5/14/chartex" xmlns:mc="http://schemas.openxmlformats.org/markup-compatibility/2006" xmlns:aink="http://schemas.microsoft.com/office/drawing/2016/ink" xmlns:am3d="http://schemas.microsoft.com/office/drawing/2017/model3d" xmlns:o="urn:schemas-microsoft-com:office:office" xmlns:r="http://schemas.openxmlformats.org/officeDocument/2006/relationships" xmlns:m="http://schemas.openxmlformats.org/officeDocument/2006/math" xmlns:v="urn:schemas-microsoft-com:vml" xmlns:wp14="http://schemas.microsoft.com/office/word/2010/wordprocessingDrawing" xmlns:wp="http://schemas.openxmlformats.org/drawingml/2006/wordprocessingDrawing" xmlns:w10="urn:schemas-microsoft-com:office:word" xmlns:w="http://schemas.openxmlformats.org/wordprocessingml/2006/main" xmlns:w14="http://schemas.microsoft.com/office/word/2010/wordml" xmlns:w15="http://schemas.microsoft.com/office/word/2012/wordml" xmlns:w16cid="http://schemas.microsoft.com/office/word/2016/wordml/cid" xmlns:w16se="http://schemas.microsoft.com/office/word/2015/wordml/symex" xmlns:wpg="http://schemas.microsoft.com/office/word/2010/wordprocessingGroup" xmlns:wpi="http://schemas.microsoft.com/office/word/2010/wordprocessingInk" xmlns:wne="http://schemas.microsoft.com/office/word/2006/wordml" xmlns:wps="http://schemas.microsoft.com/office/word/2010/wordprocessingShape" mc:Ignorable="w14 w15 w16se w16cid wp14">
   <w:endnote w:type="separator" w:id="-1">
     <w:p>
       <w:pPr>
@@ -1623,7 +2102,7 @@
 </file>
 
 <file path=word/footnotes.xml><?xml version="1.0" encoding="utf-8"?>
-<w:footnotes xmlns:wpc="http://schemas.microsoft.com/office/word/2010/wordprocessingCanvas" xmlns:cx="http://schemas.microsoft.com/office/drawing/2014/chartex" xmlns:mc="http://schemas.openxmlformats.org/markup-compatibility/2006" xmlns:o="urn:schemas-microsoft-com:office:office" xmlns:r="http://schemas.openxmlformats.org/officeDocument/2006/relationships" xmlns:m="http://schemas.openxmlformats.org/officeDocument/2006/math" xmlns:v="urn:schemas-microsoft-com:vml" xmlns:wp14="http://schemas.microsoft.com/office/word/2010/wordprocessingDrawing" xmlns:wp="http://schemas.openxmlformats.org/drawingml/2006/wordprocessingDrawing" xmlns:w10="urn:schemas-microsoft-com:office:word" xmlns:w="http://schemas.openxmlformats.org/wordprocessingml/2006/main" xmlns:w14="http://schemas.microsoft.com/office/word/2010/wordml" xmlns:w15="http://schemas.microsoft.com/office/word/2012/wordml" xmlns:w16se="http://schemas.microsoft.com/office/word/2015/wordml/symex" xmlns:wpg="http://schemas.microsoft.com/office/word/2010/wordprocessingGroup" xmlns:wpi="http://schemas.microsoft.com/office/word/2010/wordprocessingInk" xmlns:wne="http://schemas.microsoft.com/office/word/2006/wordml" xmlns:wps="http://schemas.microsoft.com/office/word/2010/wordprocessingShape" mc:Ignorable="w14 w15 w16se wp14">
+<w:footnotes xmlns:wpc="http://schemas.microsoft.com/office/word/2010/wordprocessingCanvas" xmlns:cx="http://schemas.microsoft.com/office/drawing/2014/chartex" xmlns:cx1="http://schemas.microsoft.com/office/drawing/2015/9/8/chartex" xmlns:cx2="http://schemas.microsoft.com/office/drawing/2015/10/21/chartex" xmlns:cx3="http://schemas.microsoft.com/office/drawing/2016/5/9/chartex" xmlns:cx4="http://schemas.microsoft.com/office/drawing/2016/5/10/chartex" xmlns:cx5="http://schemas.microsoft.com/office/drawing/2016/5/11/chartex" xmlns:cx6="http://schemas.microsoft.com/office/drawing/2016/5/12/chartex" xmlns:cx7="http://schemas.microsoft.com/office/drawing/2016/5/13/chartex" xmlns:cx8="http://schemas.microsoft.com/office/drawing/2016/5/14/chartex" xmlns:mc="http://schemas.openxmlformats.org/markup-compatibility/2006" xmlns:aink="http://schemas.microsoft.com/office/drawing/2016/ink" xmlns:am3d="http://schemas.microsoft.com/office/drawing/2017/model3d" xmlns:o="urn:schemas-microsoft-com:office:office" xmlns:r="http://schemas.openxmlformats.org/officeDocument/2006/relationships" xmlns:m="http://schemas.openxmlformats.org/officeDocument/2006/math" xmlns:v="urn:schemas-microsoft-com:vml" xmlns:wp14="http://schemas.microsoft.com/office/word/2010/wordprocessingDrawing" xmlns:wp="http://schemas.openxmlformats.org/drawingml/2006/wordprocessingDrawing" xmlns:w10="urn:schemas-microsoft-com:office:word" xmlns:w="http://schemas.openxmlformats.org/wordprocessingml/2006/main" xmlns:w14="http://schemas.microsoft.com/office/word/2010/wordml" xmlns:w15="http://schemas.microsoft.com/office/word/2012/wordml" xmlns:w16cid="http://schemas.microsoft.com/office/word/2016/wordml/cid" xmlns:w16se="http://schemas.microsoft.com/office/word/2015/wordml/symex" xmlns:wpg="http://schemas.microsoft.com/office/word/2010/wordprocessingGroup" xmlns:wpi="http://schemas.microsoft.com/office/word/2010/wordprocessingInk" xmlns:wne="http://schemas.microsoft.com/office/word/2006/wordml" xmlns:wps="http://schemas.microsoft.com/office/word/2010/wordprocessingShape" mc:Ignorable="w14 w15 w16se w16cid wp14">
   <w:footnote w:type="separator" w:id="-1">
     <w:p>
       <w:pPr>
@@ -1648,7 +2127,7 @@
 </file>
 
 <file path=word/numbering.xml><?xml version="1.0" encoding="utf-8"?>
-<w:numbering xmlns:wpc="http://schemas.microsoft.com/office/word/2010/wordprocessingCanvas" xmlns:cx="http://schemas.microsoft.com/office/drawing/2014/chartex" xmlns:mc="http://schemas.openxmlformats.org/markup-compatibility/2006" xmlns:o="urn:schemas-microsoft-com:office:office" xmlns:r="http://schemas.openxmlformats.org/officeDocument/2006/relationships" xmlns:m="http://schemas.openxmlformats.org/officeDocument/2006/math" xmlns:v="urn:schemas-microsoft-com:vml" xmlns:wp14="http://schemas.microsoft.com/office/word/2010/wordprocessingDrawing" xmlns:wp="http://schemas.openxmlformats.org/drawingml/2006/wordprocessingDrawing" xmlns:w10="urn:schemas-microsoft-com:office:word" xmlns:w="http://schemas.openxmlformats.org/wordprocessingml/2006/main" xmlns:w14="http://schemas.microsoft.com/office/word/2010/wordml" xmlns:w15="http://schemas.microsoft.com/office/word/2012/wordml" xmlns:w16se="http://schemas.microsoft.com/office/word/2015/wordml/symex" xmlns:wpg="http://schemas.microsoft.com/office/word/2010/wordprocessingGroup" xmlns:wpi="http://schemas.microsoft.com/office/word/2010/wordprocessingInk" xmlns:wne="http://schemas.microsoft.com/office/word/2006/wordml" xmlns:wps="http://schemas.microsoft.com/office/word/2010/wordprocessingShape" mc:Ignorable="w14 w15 w16se wp14">
+<w:numbering xmlns:wpc="http://schemas.microsoft.com/office/word/2010/wordprocessingCanvas" xmlns:cx="http://schemas.microsoft.com/office/drawing/2014/chartex" xmlns:cx1="http://schemas.microsoft.com/office/drawing/2015/9/8/chartex" xmlns:cx2="http://schemas.microsoft.com/office/drawing/2015/10/21/chartex" xmlns:cx3="http://schemas.microsoft.com/office/drawing/2016/5/9/chartex" xmlns:cx4="http://schemas.microsoft.com/office/drawing/2016/5/10/chartex" xmlns:cx5="http://schemas.microsoft.com/office/drawing/2016/5/11/chartex" xmlns:cx6="http://schemas.microsoft.com/office/drawing/2016/5/12/chartex" xmlns:cx7="http://schemas.microsoft.com/office/drawing/2016/5/13/chartex" xmlns:cx8="http://schemas.microsoft.com/office/drawing/2016/5/14/chartex" xmlns:mc="http://schemas.openxmlformats.org/markup-compatibility/2006" xmlns:aink="http://schemas.microsoft.com/office/drawing/2016/ink" xmlns:am3d="http://schemas.microsoft.com/office/drawing/2017/model3d" xmlns:o="urn:schemas-microsoft-com:office:office" xmlns:r="http://schemas.openxmlformats.org/officeDocument/2006/relationships" xmlns:m="http://schemas.openxmlformats.org/officeDocument/2006/math" xmlns:v="urn:schemas-microsoft-com:vml" xmlns:wp14="http://schemas.microsoft.com/office/word/2010/wordprocessingDrawing" xmlns:wp="http://schemas.openxmlformats.org/drawingml/2006/wordprocessingDrawing" xmlns:w10="urn:schemas-microsoft-com:office:word" xmlns:w="http://schemas.openxmlformats.org/wordprocessingml/2006/main" xmlns:w14="http://schemas.microsoft.com/office/word/2010/wordml" xmlns:w15="http://schemas.microsoft.com/office/word/2012/wordml" xmlns:w16cid="http://schemas.microsoft.com/office/word/2016/wordml/cid" xmlns:w16se="http://schemas.microsoft.com/office/word/2015/wordml/symex" xmlns:wpg="http://schemas.microsoft.com/office/word/2010/wordprocessingGroup" xmlns:wpi="http://schemas.microsoft.com/office/word/2010/wordprocessingInk" xmlns:wne="http://schemas.microsoft.com/office/word/2006/wordml" xmlns:wps="http://schemas.microsoft.com/office/word/2010/wordprocessingShape" mc:Ignorable="w14 w15 w16se w16cid wp14">
   <w:abstractNum w:abstractNumId="0" w15:restartNumberingAfterBreak="0">
     <w:nsid w:val="0AAB6D81"/>
     <w:multiLevelType w:val="hybridMultilevel"/>
@@ -2589,7 +3068,7 @@
 </file>
 
 <file path=word/styles.xml><?xml version="1.0" encoding="utf-8"?>
-<w:styles xmlns:mc="http://schemas.openxmlformats.org/markup-compatibility/2006" xmlns:r="http://schemas.openxmlformats.org/officeDocument/2006/relationships" xmlns:w="http://schemas.openxmlformats.org/wordprocessingml/2006/main" xmlns:w14="http://schemas.microsoft.com/office/word/2010/wordml" xmlns:w15="http://schemas.microsoft.com/office/word/2012/wordml" xmlns:w16se="http://schemas.microsoft.com/office/word/2015/wordml/symex" mc:Ignorable="w14 w15 w16se">
+<w:styles xmlns:mc="http://schemas.openxmlformats.org/markup-compatibility/2006" xmlns:r="http://schemas.openxmlformats.org/officeDocument/2006/relationships" xmlns:w="http://schemas.openxmlformats.org/wordprocessingml/2006/main" xmlns:w14="http://schemas.microsoft.com/office/word/2010/wordml" xmlns:w15="http://schemas.microsoft.com/office/word/2012/wordml" xmlns:w16cid="http://schemas.microsoft.com/office/word/2016/wordml/cid" xmlns:w16se="http://schemas.microsoft.com/office/word/2015/wordml/symex" mc:Ignorable="w14 w15 w16se w16cid">
   <w:docDefaults>
     <w:rPrDefault>
       <w:rPr>
@@ -2605,7 +3084,7 @@
       </w:pPr>
     </w:pPrDefault>
   </w:docDefaults>
-  <w:latentStyles w:defLockedState="0" w:defUIPriority="99" w:defSemiHidden="0" w:defUnhideWhenUsed="0" w:defQFormat="0" w:count="371">
+  <w:latentStyles w:defLockedState="0" w:defUIPriority="99" w:defSemiHidden="0" w:defUnhideWhenUsed="0" w:defQFormat="0" w:count="375">
     <w:lsdException w:name="Normal" w:uiPriority="0" w:qFormat="1"/>
     <w:lsdException w:name="heading 1" w:uiPriority="9" w:qFormat="1"/>
     <w:lsdException w:name="heading 2" w:semiHidden="1" w:uiPriority="9" w:unhideWhenUsed="1" w:qFormat="1"/>
@@ -2711,7 +3190,6 @@
     <w:lsdException w:name="HTML Sample" w:semiHidden="1" w:unhideWhenUsed="1"/>
     <w:lsdException w:name="HTML Typewriter" w:semiHidden="1" w:unhideWhenUsed="1"/>
     <w:lsdException w:name="HTML Variable" w:semiHidden="1" w:unhideWhenUsed="1"/>
-    <w:lsdException w:name="Normal Table" w:semiHidden="1" w:unhideWhenUsed="1"/>
     <w:lsdException w:name="annotation subject" w:semiHidden="1" w:unhideWhenUsed="1"/>
     <w:lsdException w:name="No List" w:semiHidden="1" w:unhideWhenUsed="1"/>
     <w:lsdException w:name="Outline List 1" w:semiHidden="1" w:unhideWhenUsed="1"/>
@@ -2755,10 +3233,8 @@
     <w:lsdException w:name="Table Elegant" w:semiHidden="1" w:unhideWhenUsed="1"/>
     <w:lsdException w:name="Table Professional" w:semiHidden="1" w:unhideWhenUsed="1"/>
     <w:lsdException w:name="Table Subtle 1" w:semiHidden="1" w:unhideWhenUsed="1"/>
-    <w:lsdException w:name="Table Subtle 2" w:semiHidden="1" w:unhideWhenUsed="1"/>
     <w:lsdException w:name="Table Web 1" w:semiHidden="1" w:unhideWhenUsed="1"/>
     <w:lsdException w:name="Table Web 2" w:semiHidden="1" w:unhideWhenUsed="1"/>
-    <w:lsdException w:name="Table Web 3" w:semiHidden="1" w:unhideWhenUsed="1"/>
     <w:lsdException w:name="Balloon Text" w:semiHidden="1" w:unhideWhenUsed="1"/>
     <w:lsdException w:name="Table Grid" w:uiPriority="39"/>
     <w:lsdException w:name="Table Theme" w:semiHidden="1" w:unhideWhenUsed="1"/>
@@ -2977,6 +3453,10 @@
     <w:lsdException w:name="List Table 5 Dark Accent 6" w:uiPriority="50"/>
     <w:lsdException w:name="List Table 6 Colorful Accent 6" w:uiPriority="51"/>
     <w:lsdException w:name="List Table 7 Colorful Accent 6" w:uiPriority="52"/>
+    <w:lsdException w:name="Mention" w:semiHidden="1" w:unhideWhenUsed="1"/>
+    <w:lsdException w:name="Smart Hyperlink" w:semiHidden="1" w:unhideWhenUsed="1"/>
+    <w:lsdException w:name="Hashtag" w:semiHidden="1" w:unhideWhenUsed="1"/>
+    <w:lsdException w:name="Unresolved Mention" w:semiHidden="1" w:unhideWhenUsed="1"/>
   </w:latentStyles>
   <w:style w:type="paragraph" w:default="1" w:styleId="Normal">
     <w:name w:val="Normal"/>
@@ -3563,7 +4043,7 @@
 </file>
 
 <file path=customXml/itemProps2.xml><?xml version="1.0" encoding="utf-8"?>
-<ds:datastoreItem xmlns:ds="http://schemas.openxmlformats.org/officeDocument/2006/customXml" ds:itemID="{5501F21C-EC54-43B5-B1A0-089F84F2F299}">
+<ds:datastoreItem xmlns:ds="http://schemas.openxmlformats.org/officeDocument/2006/customXml" ds:itemID="{97EA842A-B682-40DB-A30C-9644E6B455E4}">
   <ds:schemaRefs>
     <ds:schemaRef ds:uri="http://schemas.openxmlformats.org/officeDocument/2006/bibliography"/>
   </ds:schemaRefs>

</xml_diff>